<commit_message>
self-organizing maps, assignment 3
self-organizing maps, assignment 3
</commit_message>
<xml_diff>
--- a/Assignment_03/BMoretz_Assignment_03.docx
+++ b/Assignment_03/BMoretz_Assignment_03.docx
@@ -76,13 +76,17 @@
         </w:numPr>
         <w:rPr>
           <w:rFonts w:cstheme="minorHAnsi"/>
-          <w:sz w:val="22"/>
-          <w:szCs w:val="22"/>
-        </w:rPr>
-      </w:pPr>
-      <w:r>
-        <w:rPr>
-          <w:rFonts w:cstheme="minorHAnsi"/>
+          <w:i/>
+          <w:iCs/>
+          <w:sz w:val="22"/>
+          <w:szCs w:val="22"/>
+        </w:rPr>
+      </w:pPr>
+      <w:r>
+        <w:rPr>
+          <w:rFonts w:cstheme="minorHAnsi"/>
+          <w:i/>
+          <w:iCs/>
           <w:sz w:val="22"/>
           <w:szCs w:val="22"/>
         </w:rPr>
@@ -116,7 +120,23 @@
           <w:sz w:val="22"/>
           <w:szCs w:val="22"/>
         </w:rPr>
-        <w:t>The first variable of interest in this data set is the duration variables, which represents the amount of time elapses until a person ultimately returns to prison once they have been released. We see a large clustering of values between 70 and 81 months, and we should note the maximum recorded value in this study is 81 months.</w:t>
+        <w:t xml:space="preserve">The first variable of interest in this data set is the duration variables, which represent the amount of time elapses until a person ultimately returns to prison once they have </w:t>
+      </w:r>
+      <w:r>
+        <w:rPr>
+          <w:rFonts w:cstheme="minorHAnsi"/>
+          <w:sz w:val="22"/>
+          <w:szCs w:val="22"/>
+        </w:rPr>
+        <w:t>been</w:t>
+      </w:r>
+      <w:r>
+        <w:rPr>
+          <w:rFonts w:cstheme="minorHAnsi"/>
+          <w:sz w:val="22"/>
+          <w:szCs w:val="22"/>
+        </w:rPr>
+        <w:t xml:space="preserve"> released. We see a large clustering of values between 70 and 81 months, and we should note the maximum recorded value in this study is 81 months.</w:t>
       </w:r>
     </w:p>
     <w:p>
@@ -226,7 +246,23 @@
           <w:sz w:val="22"/>
           <w:szCs w:val="22"/>
         </w:rPr>
-        <w:t>Let’s look to some of the other explanatory variables to see if we can see any relationships that could help determine the duration. First, we’re going to look at drug and alcohol use:</w:t>
+        <w:t xml:space="preserve">Let’s look </w:t>
+      </w:r>
+      <w:r>
+        <w:rPr>
+          <w:rFonts w:cstheme="minorHAnsi"/>
+          <w:sz w:val="22"/>
+          <w:szCs w:val="22"/>
+        </w:rPr>
+        <w:t>at</w:t>
+      </w:r>
+      <w:r>
+        <w:rPr>
+          <w:rFonts w:cstheme="minorHAnsi"/>
+          <w:sz w:val="22"/>
+          <w:szCs w:val="22"/>
+        </w:rPr>
+        <w:t xml:space="preserve"> some of the other explanatory variables to see if we can see any relationships that could help determine the duration. First, we’re going to look at drug and alcohol use:</w:t>
       </w:r>
     </w:p>
     <w:p>
@@ -695,8 +731,6 @@
         </w:rPr>
         <w:t xml:space="preserve"> The exploratory data analysis did not yield a great deal of explanatory information that could be deemed actionable.</w:t>
       </w:r>
-      <w:bookmarkStart w:id="0" w:name="_GoBack"/>
-      <w:bookmarkEnd w:id="0"/>
     </w:p>
     <w:p>
       <w:pPr>
@@ -720,13 +754,17 @@
         </w:numPr>
         <w:rPr>
           <w:rFonts w:cstheme="minorHAnsi"/>
-          <w:sz w:val="22"/>
-          <w:szCs w:val="22"/>
-        </w:rPr>
-      </w:pPr>
-      <w:r>
-        <w:rPr>
-          <w:rFonts w:cstheme="minorHAnsi"/>
+          <w:i/>
+          <w:iCs/>
+          <w:sz w:val="22"/>
+          <w:szCs w:val="22"/>
+        </w:rPr>
+      </w:pPr>
+      <w:r>
+        <w:rPr>
+          <w:rFonts w:cstheme="minorHAnsi"/>
+          <w:i/>
+          <w:iCs/>
           <w:sz w:val="22"/>
           <w:szCs w:val="22"/>
         </w:rPr>
@@ -752,6 +790,18 @@
           <w:rFonts w:cstheme="minorHAnsi"/>
         </w:rPr>
       </w:pPr>
+      <w:r>
+        <w:rPr>
+          <w:rFonts w:cstheme="minorHAnsi"/>
+        </w:rPr>
+        <w:t>There are no obvious patterns discernable in the raw Euclidean distances.</w:t>
+      </w:r>
+      <w:r>
+        <w:rPr>
+          <w:rFonts w:cstheme="minorHAnsi"/>
+        </w:rPr>
+        <w:t xml:space="preserve"> It seems to just be a regular column-wise increment.</w:t>
+      </w:r>
     </w:p>
     <w:p>
       <w:pPr>
@@ -762,13 +812,17 @@
         </w:numPr>
         <w:rPr>
           <w:rFonts w:cstheme="minorHAnsi"/>
-          <w:sz w:val="22"/>
-          <w:szCs w:val="22"/>
-        </w:rPr>
-      </w:pPr>
-      <w:r>
-        <w:rPr>
-          <w:rFonts w:cstheme="minorHAnsi"/>
+          <w:i/>
+          <w:iCs/>
+          <w:sz w:val="22"/>
+          <w:szCs w:val="22"/>
+        </w:rPr>
+      </w:pPr>
+      <w:r>
+        <w:rPr>
+          <w:rFonts w:cstheme="minorHAnsi"/>
+          <w:i/>
+          <w:iCs/>
           <w:sz w:val="22"/>
           <w:szCs w:val="22"/>
         </w:rPr>
@@ -785,6 +839,131 @@
           <w:szCs w:val="22"/>
         </w:rPr>
       </w:pPr>
+    </w:p>
+    <w:p>
+      <w:pPr>
+        <w:pStyle w:val="ListParagraph"/>
+        <w:ind w:left="360"/>
+        <w:jc w:val="center"/>
+        <w:rPr>
+          <w:rFonts w:cstheme="minorHAnsi"/>
+          <w:sz w:val="22"/>
+          <w:szCs w:val="22"/>
+        </w:rPr>
+      </w:pPr>
+      <w:r>
+        <w:rPr>
+          <w:noProof/>
+        </w:rPr>
+        <w:drawing>
+          <wp:inline distT="0" distB="0" distL="0" distR="0" wp14:anchorId="785E3541" wp14:editId="475C749A">
+            <wp:extent cx="5057140" cy="2480807"/>
+            <wp:effectExtent l="0" t="0" r="0" b="0"/>
+            <wp:docPr id="10" name="Picture 10"/>
+            <wp:cNvGraphicFramePr>
+              <a:graphicFrameLocks xmlns:a="http://schemas.openxmlformats.org/drawingml/2006/main" noChangeAspect="1"/>
+            </wp:cNvGraphicFramePr>
+            <a:graphic xmlns:a="http://schemas.openxmlformats.org/drawingml/2006/main">
+              <a:graphicData uri="http://schemas.openxmlformats.org/drawingml/2006/picture">
+                <pic:pic xmlns:pic="http://schemas.openxmlformats.org/drawingml/2006/picture">
+                  <pic:nvPicPr>
+                    <pic:cNvPr id="1" name=""/>
+                    <pic:cNvPicPr/>
+                  </pic:nvPicPr>
+                  <pic:blipFill>
+                    <a:blip r:embed="rId17"/>
+                    <a:stretch>
+                      <a:fillRect/>
+                    </a:stretch>
+                  </pic:blipFill>
+                  <pic:spPr>
+                    <a:xfrm>
+                      <a:off x="0" y="0"/>
+                      <a:ext cx="5106588" cy="2505064"/>
+                    </a:xfrm>
+                    <a:prstGeom prst="rect">
+                      <a:avLst/>
+                    </a:prstGeom>
+                  </pic:spPr>
+                </pic:pic>
+              </a:graphicData>
+            </a:graphic>
+          </wp:inline>
+        </w:drawing>
+      </w:r>
+    </w:p>
+    <w:p>
+      <w:pPr>
+        <w:pStyle w:val="ListParagraph"/>
+        <w:jc w:val="center"/>
+        <w:rPr>
+          <w:rFonts w:cstheme="minorHAnsi"/>
+          <w:sz w:val="22"/>
+          <w:szCs w:val="22"/>
+        </w:rPr>
+      </w:pPr>
+    </w:p>
+    <w:p>
+      <w:pPr>
+        <w:ind w:firstLine="360"/>
+        <w:rPr>
+          <w:rFonts w:cstheme="minorHAnsi"/>
+        </w:rPr>
+      </w:pPr>
+      <w:r>
+        <w:rPr>
+          <w:rFonts w:cstheme="minorHAnsi"/>
+        </w:rPr>
+        <w:t xml:space="preserve">There is </w:t>
+      </w:r>
+      <w:r>
+        <w:rPr>
+          <w:rFonts w:cstheme="minorHAnsi"/>
+        </w:rPr>
+        <w:t xml:space="preserve">prominent </w:t>
+      </w:r>
+      <w:r>
+        <w:rPr>
+          <w:rFonts w:cstheme="minorHAnsi"/>
+        </w:rPr>
+        <w:t>clustering</w:t>
+      </w:r>
+      <w:r>
+        <w:rPr>
+          <w:rFonts w:cstheme="minorHAnsi"/>
+        </w:rPr>
+        <w:t xml:space="preserve"> behavior of the inmates with a </w:t>
+      </w:r>
+      <w:r>
+        <w:rPr>
+          <w:rFonts w:cstheme="minorHAnsi"/>
+        </w:rPr>
+        <w:t xml:space="preserve">longer </w:t>
+      </w:r>
+      <w:r>
+        <w:rPr>
+          <w:rFonts w:cstheme="minorHAnsi"/>
+        </w:rPr>
+        <w:t xml:space="preserve">duration of </w:t>
+      </w:r>
+      <w:r>
+        <w:rPr>
+          <w:rFonts w:cstheme="minorHAnsi"/>
+        </w:rPr>
+        <w:t xml:space="preserve">returning to prison. We explored almost all the variables in the data set in relation to this variable and saw no discernable patterns. However, </w:t>
+      </w:r>
+      <w:r>
+        <w:rPr>
+          <w:rFonts w:cstheme="minorHAnsi"/>
+        </w:rPr>
+        <w:t>with this multidimensional scaling dimensionality reduction approach, we are clearly able to see there are hidden relationships in the data</w:t>
+      </w:r>
+      <w:r>
+        <w:rPr>
+          <w:rFonts w:cstheme="minorHAnsi"/>
+        </w:rPr>
+        <w:t xml:space="preserve"> as the inmates with longer return times seem to be heavily clustered in the upper left quadrant.</w:t>
+      </w:r>
     </w:p>
     <w:p>
       <w:pPr>
@@ -805,20 +984,106 @@
         </w:numPr>
         <w:rPr>
           <w:rFonts w:cstheme="minorHAnsi"/>
-          <w:sz w:val="22"/>
-          <w:szCs w:val="22"/>
-        </w:rPr>
-      </w:pPr>
-      <w:r>
-        <w:rPr>
-          <w:rFonts w:cstheme="minorHAnsi"/>
-          <w:sz w:val="22"/>
-          <w:szCs w:val="22"/>
-        </w:rPr>
-        <w:t xml:space="preserve">Conduct 2 similar analyses using nonmetric scaling and Ramsey’s method.   Graph and interpret the two dimensional solutions.   How do these solutions compare with the classical approach?  </w:t>
-      </w:r>
-    </w:p>
-    <w:p/>
+          <w:i/>
+          <w:iCs/>
+          <w:sz w:val="22"/>
+          <w:szCs w:val="22"/>
+        </w:rPr>
+      </w:pPr>
+      <w:r>
+        <w:rPr>
+          <w:rFonts w:cstheme="minorHAnsi"/>
+          <w:i/>
+          <w:iCs/>
+          <w:sz w:val="22"/>
+          <w:szCs w:val="22"/>
+        </w:rPr>
+        <w:t xml:space="preserve">Conduct 2 similar analyses using nonmetric scaling and Ramsey’s method.   Graph and interpret the </w:t>
+      </w:r>
+      <w:r>
+        <w:rPr>
+          <w:rFonts w:cstheme="minorHAnsi"/>
+          <w:i/>
+          <w:iCs/>
+          <w:sz w:val="22"/>
+          <w:szCs w:val="22"/>
+        </w:rPr>
+        <w:t>two-dimensional</w:t>
+      </w:r>
+      <w:r>
+        <w:rPr>
+          <w:rFonts w:cstheme="minorHAnsi"/>
+          <w:i/>
+          <w:iCs/>
+          <w:sz w:val="22"/>
+          <w:szCs w:val="22"/>
+        </w:rPr>
+        <w:t xml:space="preserve"> solutions.   How do these solutions compare with the classical approach?  </w:t>
+      </w:r>
+    </w:p>
+    <w:p>
+      <w:pPr>
+        <w:jc w:val="center"/>
+      </w:pPr>
+      <w:r>
+        <w:rPr>
+          <w:noProof/>
+        </w:rPr>
+        <w:drawing>
+          <wp:inline distT="0" distB="0" distL="0" distR="0" wp14:anchorId="0DF35846" wp14:editId="40E37C04">
+            <wp:extent cx="5780598" cy="2835704"/>
+            <wp:effectExtent l="0" t="0" r="0" b="3175"/>
+            <wp:docPr id="11" name="Picture 11"/>
+            <wp:cNvGraphicFramePr>
+              <a:graphicFrameLocks xmlns:a="http://schemas.openxmlformats.org/drawingml/2006/main" noChangeAspect="1"/>
+            </wp:cNvGraphicFramePr>
+            <a:graphic xmlns:a="http://schemas.openxmlformats.org/drawingml/2006/main">
+              <a:graphicData uri="http://schemas.openxmlformats.org/drawingml/2006/picture">
+                <pic:pic xmlns:pic="http://schemas.openxmlformats.org/drawingml/2006/picture">
+                  <pic:nvPicPr>
+                    <pic:cNvPr id="1" name=""/>
+                    <pic:cNvPicPr/>
+                  </pic:nvPicPr>
+                  <pic:blipFill>
+                    <a:blip r:embed="rId18"/>
+                    <a:stretch>
+                      <a:fillRect/>
+                    </a:stretch>
+                  </pic:blipFill>
+                  <pic:spPr>
+                    <a:xfrm>
+                      <a:off x="0" y="0"/>
+                      <a:ext cx="5790921" cy="2840768"/>
+                    </a:xfrm>
+                    <a:prstGeom prst="rect">
+                      <a:avLst/>
+                    </a:prstGeom>
+                  </pic:spPr>
+                </pic:pic>
+              </a:graphicData>
+            </a:graphic>
+          </wp:inline>
+        </w:drawing>
+      </w:r>
+    </w:p>
+    <w:p>
+      <w:r>
+        <w:lastRenderedPageBreak/>
+        <w:t xml:space="preserve">The non-metric multidimensional scaling is basically identical to the classical / metric version above. There are a few data points that change position, however, there are relatively few of these points that </w:t>
+      </w:r>
+      <w:proofErr w:type="gramStart"/>
+      <w:r>
+        <w:t>actually change</w:t>
+      </w:r>
+      <w:proofErr w:type="gramEnd"/>
+      <w:r>
+        <w:t xml:space="preserve"> coordinates.</w:t>
+      </w:r>
+    </w:p>
+    <w:p>
+      <w:bookmarkStart w:id="0" w:name="_GoBack"/>
+      <w:bookmarkEnd w:id="0"/>
+    </w:p>
     <w:p>
       <w:pPr>
         <w:pStyle w:val="Heading3"/>
@@ -1032,6 +1297,7 @@
         </w:rPr>
         <w:t xml:space="preserve">Fit the model using the R </w:t>
       </w:r>
+      <w:proofErr w:type="spellStart"/>
       <w:r>
         <w:rPr>
           <w:rFonts w:cstheme="minorHAnsi"/>
@@ -1041,13 +1307,32 @@
         </w:rPr>
         <w:t>kohonen</w:t>
       </w:r>
-      <w:r>
-        <w:rPr>
-          <w:rFonts w:cstheme="minorHAnsi"/>
-          <w:sz w:val="22"/>
-          <w:szCs w:val="22"/>
-        </w:rPr>
-        <w:t xml:space="preserve"> package or similar to the dataset that you prepared in </w:t>
+      <w:proofErr w:type="spellEnd"/>
+      <w:r>
+        <w:rPr>
+          <w:rFonts w:cstheme="minorHAnsi"/>
+          <w:sz w:val="22"/>
+          <w:szCs w:val="22"/>
+        </w:rPr>
+        <w:t xml:space="preserve"> package or </w:t>
+      </w:r>
+      <w:proofErr w:type="gramStart"/>
+      <w:r>
+        <w:rPr>
+          <w:rFonts w:cstheme="minorHAnsi"/>
+          <w:sz w:val="22"/>
+          <w:szCs w:val="22"/>
+        </w:rPr>
+        <w:t>similar to</w:t>
+      </w:r>
+      <w:proofErr w:type="gramEnd"/>
+      <w:r>
+        <w:rPr>
+          <w:rFonts w:cstheme="minorHAnsi"/>
+          <w:sz w:val="22"/>
+          <w:szCs w:val="22"/>
+        </w:rPr>
+        <w:t xml:space="preserve"> the dataset that you prepared in </w:t>
       </w:r>
       <w:r>
         <w:rPr>
@@ -1307,6 +1592,7 @@
           <w:sz w:val="22"/>
           <w:szCs w:val="22"/>
         </w:rPr>
+        <w:lastRenderedPageBreak/>
         <w:t xml:space="preserve">Compare this new SOM to the SOM created in PART B.  Does the new grid size improve the SOM?  Discuss how grid size impacts the SOM. </w:t>
       </w:r>
     </w:p>
@@ -1405,7 +1691,7 @@
     </w:p>
     <w:p/>
     <w:sectPr>
-      <w:footerReference w:type="default" r:id="rId17"/>
+      <w:footerReference w:type="default" r:id="rId19"/>
       <w:pgSz w:w="12240" w:h="15840"/>
       <w:pgMar w:top="720" w:right="720" w:bottom="720" w:left="720" w:header="720" w:footer="720" w:gutter="0"/>
       <w:cols w:space="720"/>
@@ -5979,7 +6265,7 @@
 </file>
 
 <file path=customXml/itemProps4.xml><?xml version="1.0" encoding="utf-8"?>
-<ds:datastoreItem xmlns:ds="http://schemas.openxmlformats.org/officeDocument/2006/customXml" ds:itemID="{6F470C8A-6891-4466-857C-2927C3C77C95}">
+<ds:datastoreItem xmlns:ds="http://schemas.openxmlformats.org/officeDocument/2006/customXml" ds:itemID="{3FD1CA03-5FFE-47A2-97FD-DA3499F94918}">
   <ds:schemaRefs>
     <ds:schemaRef ds:uri="http://schemas.openxmlformats.org/officeDocument/2006/bibliography"/>
   </ds:schemaRefs>

</xml_diff>

<commit_message>
Multidimensional scaling + self-organizing maps
Multidimensional scaling + self-organizing maps
</commit_message>
<xml_diff>
--- a/Assignment_03/BMoretz_Assignment_03.docx
+++ b/Assignment_03/BMoretz_Assignment_03.docx
@@ -1071,19 +1071,14 @@
         <w:lastRenderedPageBreak/>
         <w:t xml:space="preserve">The non-metric multidimensional scaling is basically identical to the classical / metric version above. There are a few data points that change position, however, there are relatively few of these points that </w:t>
       </w:r>
-      <w:proofErr w:type="gramStart"/>
-      <w:r>
-        <w:t>actually change</w:t>
-      </w:r>
-      <w:proofErr w:type="gramEnd"/>
+      <w:r>
+        <w:t>change</w:t>
+      </w:r>
       <w:r>
         <w:t xml:space="preserve"> coordinates.</w:t>
       </w:r>
     </w:p>
-    <w:p>
-      <w:bookmarkStart w:id="0" w:name="_GoBack"/>
-      <w:bookmarkEnd w:id="0"/>
-    </w:p>
+    <w:p/>
     <w:p>
       <w:pPr>
         <w:pStyle w:val="Heading3"/>
@@ -1125,8 +1120,12 @@
     </w:p>
     <w:p>
       <w:pPr>
-        <w:rPr>
-          <w:rFonts w:cstheme="minorHAnsi"/>
+        <w:pStyle w:val="ListParagraph"/>
+        <w:ind w:left="360"/>
+        <w:rPr>
+          <w:rFonts w:cstheme="minorHAnsi"/>
+          <w:sz w:val="22"/>
+          <w:szCs w:val="22"/>
         </w:rPr>
       </w:pPr>
     </w:p>
@@ -1139,17 +1138,359 @@
         </w:numPr>
         <w:rPr>
           <w:rFonts w:cstheme="minorHAnsi"/>
-          <w:sz w:val="22"/>
-          <w:szCs w:val="22"/>
-        </w:rPr>
-      </w:pPr>
-      <w:r>
-        <w:rPr>
-          <w:rFonts w:cstheme="minorHAnsi"/>
-          <w:sz w:val="22"/>
-          <w:szCs w:val="22"/>
-        </w:rPr>
-        <w:t xml:space="preserve">Perform EDA on the data set and report your findings.  </w:t>
+          <w:i/>
+          <w:iCs/>
+          <w:sz w:val="22"/>
+          <w:szCs w:val="22"/>
+        </w:rPr>
+      </w:pPr>
+      <w:r>
+        <w:rPr>
+          <w:rFonts w:cstheme="minorHAnsi"/>
+          <w:i/>
+          <w:iCs/>
+          <w:sz w:val="22"/>
+          <w:szCs w:val="22"/>
+        </w:rPr>
+        <w:t xml:space="preserve">Perform EDA on the data set and report your findings. </w:t>
+      </w:r>
+    </w:p>
+    <w:p>
+      <w:pPr>
+        <w:ind w:left="360"/>
+        <w:rPr>
+          <w:rFonts w:cstheme="minorHAnsi"/>
+        </w:rPr>
+      </w:pPr>
+      <w:r>
+        <w:rPr>
+          <w:rFonts w:cstheme="minorHAnsi"/>
+        </w:rPr>
+        <w:t>First, let’s look at the distributions for the variables we would typically associate with college admittance that are available in the data set:</w:t>
+      </w:r>
+    </w:p>
+    <w:p>
+      <w:pPr>
+        <w:ind w:left="360"/>
+        <w:jc w:val="center"/>
+        <w:rPr>
+          <w:rFonts w:cstheme="minorHAnsi"/>
+        </w:rPr>
+      </w:pPr>
+      <w:r>
+        <w:rPr>
+          <w:noProof/>
+        </w:rPr>
+        <w:drawing>
+          <wp:inline distT="0" distB="0" distL="0" distR="0" wp14:anchorId="217F6084" wp14:editId="735976EE">
+            <wp:extent cx="5685182" cy="2788898"/>
+            <wp:effectExtent l="0" t="0" r="0" b="0"/>
+            <wp:docPr id="17" name="Picture 17"/>
+            <wp:cNvGraphicFramePr>
+              <a:graphicFrameLocks xmlns:a="http://schemas.openxmlformats.org/drawingml/2006/main" noChangeAspect="1"/>
+            </wp:cNvGraphicFramePr>
+            <a:graphic xmlns:a="http://schemas.openxmlformats.org/drawingml/2006/main">
+              <a:graphicData uri="http://schemas.openxmlformats.org/drawingml/2006/picture">
+                <pic:pic xmlns:pic="http://schemas.openxmlformats.org/drawingml/2006/picture">
+                  <pic:nvPicPr>
+                    <pic:cNvPr id="1" name=""/>
+                    <pic:cNvPicPr/>
+                  </pic:nvPicPr>
+                  <pic:blipFill>
+                    <a:blip r:embed="rId19"/>
+                    <a:stretch>
+                      <a:fillRect/>
+                    </a:stretch>
+                  </pic:blipFill>
+                  <pic:spPr>
+                    <a:xfrm>
+                      <a:off x="0" y="0"/>
+                      <a:ext cx="5723053" cy="2807476"/>
+                    </a:xfrm>
+                    <a:prstGeom prst="rect">
+                      <a:avLst/>
+                    </a:prstGeom>
+                  </pic:spPr>
+                </pic:pic>
+              </a:graphicData>
+            </a:graphic>
+          </wp:inline>
+        </w:drawing>
+      </w:r>
+    </w:p>
+    <w:p>
+      <w:pPr>
+        <w:ind w:left="360"/>
+        <w:rPr>
+          <w:rFonts w:cstheme="minorHAnsi"/>
+        </w:rPr>
+      </w:pPr>
+    </w:p>
+    <w:p>
+      <w:pPr>
+        <w:ind w:left="360"/>
+        <w:rPr>
+          <w:rFonts w:cstheme="minorHAnsi"/>
+        </w:rPr>
+      </w:pPr>
+      <w:r>
+        <w:rPr>
+          <w:rFonts w:cstheme="minorHAnsi"/>
+        </w:rPr>
+        <w:t>Let’s look closer at the student’s GPAs to see how they’re distributed:</w:t>
+      </w:r>
+    </w:p>
+    <w:p>
+      <w:pPr>
+        <w:ind w:left="360"/>
+        <w:jc w:val="center"/>
+        <w:rPr>
+          <w:rFonts w:cstheme="minorHAnsi"/>
+        </w:rPr>
+      </w:pPr>
+      <w:r>
+        <w:rPr>
+          <w:noProof/>
+        </w:rPr>
+        <w:drawing>
+          <wp:inline distT="0" distB="0" distL="0" distR="0" wp14:anchorId="011A3705" wp14:editId="59093408">
+            <wp:extent cx="4770782" cy="2340334"/>
+            <wp:effectExtent l="0" t="0" r="0" b="3175"/>
+            <wp:docPr id="18" name="Picture 18"/>
+            <wp:cNvGraphicFramePr>
+              <a:graphicFrameLocks xmlns:a="http://schemas.openxmlformats.org/drawingml/2006/main" noChangeAspect="1"/>
+            </wp:cNvGraphicFramePr>
+            <a:graphic xmlns:a="http://schemas.openxmlformats.org/drawingml/2006/main">
+              <a:graphicData uri="http://schemas.openxmlformats.org/drawingml/2006/picture">
+                <pic:pic xmlns:pic="http://schemas.openxmlformats.org/drawingml/2006/picture">
+                  <pic:nvPicPr>
+                    <pic:cNvPr id="1" name=""/>
+                    <pic:cNvPicPr/>
+                  </pic:nvPicPr>
+                  <pic:blipFill>
+                    <a:blip r:embed="rId20"/>
+                    <a:stretch>
+                      <a:fillRect/>
+                    </a:stretch>
+                  </pic:blipFill>
+                  <pic:spPr>
+                    <a:xfrm>
+                      <a:off x="0" y="0"/>
+                      <a:ext cx="4803644" cy="2356454"/>
+                    </a:xfrm>
+                    <a:prstGeom prst="rect">
+                      <a:avLst/>
+                    </a:prstGeom>
+                  </pic:spPr>
+                </pic:pic>
+              </a:graphicData>
+            </a:graphic>
+          </wp:inline>
+        </w:drawing>
+      </w:r>
+    </w:p>
+    <w:p>
+      <w:pPr>
+        <w:ind w:left="360"/>
+        <w:rPr>
+          <w:rFonts w:cstheme="minorHAnsi"/>
+        </w:rPr>
+      </w:pPr>
+      <w:r>
+        <w:rPr>
+          <w:rFonts w:cstheme="minorHAnsi"/>
+        </w:rPr>
+        <w:lastRenderedPageBreak/>
+        <w:t>Now distribution of their GRE’s:</w:t>
+      </w:r>
+    </w:p>
+    <w:p>
+      <w:pPr>
+        <w:ind w:left="360"/>
+        <w:jc w:val="center"/>
+        <w:rPr>
+          <w:rFonts w:cstheme="minorHAnsi"/>
+        </w:rPr>
+      </w:pPr>
+      <w:r>
+        <w:rPr>
+          <w:noProof/>
+        </w:rPr>
+        <w:drawing>
+          <wp:inline distT="0" distB="0" distL="0" distR="0" wp14:anchorId="595CE64E" wp14:editId="2B4FC55A">
+            <wp:extent cx="5335325" cy="2617273"/>
+            <wp:effectExtent l="0" t="0" r="0" b="0"/>
+            <wp:docPr id="20" name="Picture 20"/>
+            <wp:cNvGraphicFramePr>
+              <a:graphicFrameLocks xmlns:a="http://schemas.openxmlformats.org/drawingml/2006/main" noChangeAspect="1"/>
+            </wp:cNvGraphicFramePr>
+            <a:graphic xmlns:a="http://schemas.openxmlformats.org/drawingml/2006/main">
+              <a:graphicData uri="http://schemas.openxmlformats.org/drawingml/2006/picture">
+                <pic:pic xmlns:pic="http://schemas.openxmlformats.org/drawingml/2006/picture">
+                  <pic:nvPicPr>
+                    <pic:cNvPr id="1" name=""/>
+                    <pic:cNvPicPr/>
+                  </pic:nvPicPr>
+                  <pic:blipFill>
+                    <a:blip r:embed="rId21"/>
+                    <a:stretch>
+                      <a:fillRect/>
+                    </a:stretch>
+                  </pic:blipFill>
+                  <pic:spPr>
+                    <a:xfrm>
+                      <a:off x="0" y="0"/>
+                      <a:ext cx="5348578" cy="2623774"/>
+                    </a:xfrm>
+                    <a:prstGeom prst="rect">
+                      <a:avLst/>
+                    </a:prstGeom>
+                  </pic:spPr>
+                </pic:pic>
+              </a:graphicData>
+            </a:graphic>
+          </wp:inline>
+        </w:drawing>
+      </w:r>
+    </w:p>
+    <w:p>
+      <w:pPr>
+        <w:ind w:left="360"/>
+        <w:rPr>
+          <w:rFonts w:cstheme="minorHAnsi"/>
+        </w:rPr>
+      </w:pPr>
+      <w:r>
+        <w:rPr>
+          <w:rFonts w:cstheme="minorHAnsi"/>
+        </w:rPr>
+        <w:t>Immediately we notice that there are lots of maximum values here, where the GPA and GRE are capped at 4.0 and 800 respectively.</w:t>
+      </w:r>
+    </w:p>
+    <w:p>
+      <w:pPr>
+        <w:ind w:left="360"/>
+        <w:rPr>
+          <w:rFonts w:cstheme="minorHAnsi"/>
+        </w:rPr>
+      </w:pPr>
+      <w:r>
+        <w:rPr>
+          <w:rFonts w:cstheme="minorHAnsi"/>
+        </w:rPr>
+        <w:t>And finally, the college ranks:</w:t>
+      </w:r>
+    </w:p>
+    <w:p>
+      <w:pPr>
+        <w:ind w:left="360"/>
+        <w:jc w:val="center"/>
+        <w:rPr>
+          <w:rFonts w:cstheme="minorHAnsi"/>
+        </w:rPr>
+      </w:pPr>
+      <w:r>
+        <w:rPr>
+          <w:noProof/>
+        </w:rPr>
+        <w:drawing>
+          <wp:inline distT="0" distB="0" distL="0" distR="0" wp14:anchorId="532AE2E8" wp14:editId="4ED9BF7C">
+            <wp:extent cx="4506039" cy="2210463"/>
+            <wp:effectExtent l="0" t="0" r="8890" b="0"/>
+            <wp:docPr id="19" name="Picture 19"/>
+            <wp:cNvGraphicFramePr>
+              <a:graphicFrameLocks xmlns:a="http://schemas.openxmlformats.org/drawingml/2006/main" noChangeAspect="1"/>
+            </wp:cNvGraphicFramePr>
+            <a:graphic xmlns:a="http://schemas.openxmlformats.org/drawingml/2006/main">
+              <a:graphicData uri="http://schemas.openxmlformats.org/drawingml/2006/picture">
+                <pic:pic xmlns:pic="http://schemas.openxmlformats.org/drawingml/2006/picture">
+                  <pic:nvPicPr>
+                    <pic:cNvPr id="1" name=""/>
+                    <pic:cNvPicPr/>
+                  </pic:nvPicPr>
+                  <pic:blipFill>
+                    <a:blip r:embed="rId22"/>
+                    <a:stretch>
+                      <a:fillRect/>
+                    </a:stretch>
+                  </pic:blipFill>
+                  <pic:spPr>
+                    <a:xfrm>
+                      <a:off x="0" y="0"/>
+                      <a:ext cx="4532061" cy="2223228"/>
+                    </a:xfrm>
+                    <a:prstGeom prst="rect">
+                      <a:avLst/>
+                    </a:prstGeom>
+                  </pic:spPr>
+                </pic:pic>
+              </a:graphicData>
+            </a:graphic>
+          </wp:inline>
+        </w:drawing>
+      </w:r>
+    </w:p>
+    <w:p>
+      <w:pPr>
+        <w:ind w:left="360"/>
+        <w:rPr>
+          <w:rFonts w:cstheme="minorHAnsi"/>
+        </w:rPr>
+      </w:pPr>
+      <w:r>
+        <w:rPr>
+          <w:rFonts w:cstheme="minorHAnsi"/>
+        </w:rPr>
+        <w:t>Let’s separate the students into admit yes/no categories and compare their GRE/GPA:</w:t>
+      </w:r>
+    </w:p>
+    <w:p>
+      <w:pPr>
+        <w:ind w:left="360"/>
+        <w:jc w:val="center"/>
+        <w:rPr>
+          <w:rFonts w:cstheme="minorHAnsi"/>
+        </w:rPr>
+      </w:pPr>
+      <w:r>
+        <w:rPr>
+          <w:noProof/>
+        </w:rPr>
+        <w:drawing>
+          <wp:inline distT="0" distB="0" distL="0" distR="0" wp14:anchorId="1990E599" wp14:editId="196E5F1E">
+            <wp:extent cx="4905955" cy="2406643"/>
+            <wp:effectExtent l="0" t="0" r="0" b="0"/>
+            <wp:docPr id="21" name="Picture 21"/>
+            <wp:cNvGraphicFramePr>
+              <a:graphicFrameLocks xmlns:a="http://schemas.openxmlformats.org/drawingml/2006/main" noChangeAspect="1"/>
+            </wp:cNvGraphicFramePr>
+            <a:graphic xmlns:a="http://schemas.openxmlformats.org/drawingml/2006/main">
+              <a:graphicData uri="http://schemas.openxmlformats.org/drawingml/2006/picture">
+                <pic:pic xmlns:pic="http://schemas.openxmlformats.org/drawingml/2006/picture">
+                  <pic:nvPicPr>
+                    <pic:cNvPr id="1" name=""/>
+                    <pic:cNvPicPr/>
+                  </pic:nvPicPr>
+                  <pic:blipFill>
+                    <a:blip r:embed="rId23"/>
+                    <a:stretch>
+                      <a:fillRect/>
+                    </a:stretch>
+                  </pic:blipFill>
+                  <pic:spPr>
+                    <a:xfrm>
+                      <a:off x="0" y="0"/>
+                      <a:ext cx="4913520" cy="2410354"/>
+                    </a:xfrm>
+                    <a:prstGeom prst="rect">
+                      <a:avLst/>
+                    </a:prstGeom>
+                  </pic:spPr>
+                </pic:pic>
+              </a:graphicData>
+            </a:graphic>
+          </wp:inline>
+        </w:drawing>
       </w:r>
     </w:p>
     <w:p>
@@ -1161,17 +1502,84 @@
         </w:numPr>
         <w:rPr>
           <w:rFonts w:cstheme="minorHAnsi"/>
-          <w:sz w:val="22"/>
-          <w:szCs w:val="22"/>
-        </w:rPr>
-      </w:pPr>
-      <w:r>
-        <w:rPr>
-          <w:rFonts w:cstheme="minorHAnsi"/>
-          <w:sz w:val="22"/>
-          <w:szCs w:val="22"/>
-        </w:rPr>
+          <w:i/>
+          <w:iCs/>
+          <w:sz w:val="22"/>
+          <w:szCs w:val="22"/>
+        </w:rPr>
+      </w:pPr>
+      <w:r>
+        <w:rPr>
+          <w:rFonts w:cstheme="minorHAnsi"/>
+          <w:i/>
+          <w:iCs/>
+          <w:sz w:val="22"/>
+          <w:szCs w:val="22"/>
+        </w:rPr>
+        <w:lastRenderedPageBreak/>
         <w:t>Prepare the dataset for modeling as appropriate.  Should scaling or normalization be applied?  Why or why not?</w:t>
+      </w:r>
+    </w:p>
+    <w:p>
+      <w:pPr>
+        <w:ind w:left="360"/>
+        <w:rPr>
+          <w:rFonts w:cstheme="minorHAnsi"/>
+        </w:rPr>
+      </w:pPr>
+      <w:r>
+        <w:rPr>
+          <w:rFonts w:cstheme="minorHAnsi"/>
+        </w:rPr>
+        <w:t>Yes, we need to scale the data in order to help ensure that no individual variable has too much influence in the mapping. We can see the post-scaled distributions maintain their respective shapes from above, and all the variables are now on the same scale. Admit will not be scaled, as it’s a dichotomous variable.</w:t>
+      </w:r>
+    </w:p>
+    <w:p>
+      <w:pPr>
+        <w:ind w:left="360"/>
+        <w:rPr>
+          <w:rFonts w:cstheme="minorHAnsi"/>
+        </w:rPr>
+      </w:pPr>
+      <w:r>
+        <w:rPr>
+          <w:noProof/>
+        </w:rPr>
+        <w:drawing>
+          <wp:inline distT="0" distB="0" distL="0" distR="0" wp14:anchorId="6DF440C0" wp14:editId="5ABC8815">
+            <wp:extent cx="6146358" cy="3015130"/>
+            <wp:effectExtent l="0" t="0" r="6985" b="0"/>
+            <wp:docPr id="22" name="Picture 22"/>
+            <wp:cNvGraphicFramePr>
+              <a:graphicFrameLocks xmlns:a="http://schemas.openxmlformats.org/drawingml/2006/main" noChangeAspect="1"/>
+            </wp:cNvGraphicFramePr>
+            <a:graphic xmlns:a="http://schemas.openxmlformats.org/drawingml/2006/main">
+              <a:graphicData uri="http://schemas.openxmlformats.org/drawingml/2006/picture">
+                <pic:pic xmlns:pic="http://schemas.openxmlformats.org/drawingml/2006/picture">
+                  <pic:nvPicPr>
+                    <pic:cNvPr id="1" name=""/>
+                    <pic:cNvPicPr/>
+                  </pic:nvPicPr>
+                  <pic:blipFill>
+                    <a:blip r:embed="rId24"/>
+                    <a:stretch>
+                      <a:fillRect/>
+                    </a:stretch>
+                  </pic:blipFill>
+                  <pic:spPr>
+                    <a:xfrm>
+                      <a:off x="0" y="0"/>
+                      <a:ext cx="6160649" cy="3022140"/>
+                    </a:xfrm>
+                    <a:prstGeom prst="rect">
+                      <a:avLst/>
+                    </a:prstGeom>
+                  </pic:spPr>
+                </pic:pic>
+              </a:graphicData>
+            </a:graphic>
+          </wp:inline>
+        </w:drawing>
       </w:r>
     </w:p>
     <w:p>
@@ -1198,10 +1606,41 @@
     </w:p>
     <w:p>
       <w:pPr>
-        <w:rPr>
-          <w:rFonts w:cstheme="minorHAnsi"/>
-        </w:rPr>
-      </w:pPr>
+        <w:ind w:left="360"/>
+        <w:rPr>
+          <w:rFonts w:cstheme="minorHAnsi"/>
+        </w:rPr>
+      </w:pPr>
+      <w:r>
+        <w:rPr>
+          <w:rFonts w:cstheme="minorHAnsi"/>
+        </w:rPr>
+        <w:t xml:space="preserve">I created 3 new variables, s_*, for the scaled versions of </w:t>
+      </w:r>
+      <w:r>
+        <w:rPr>
+          <w:rFonts w:cstheme="minorHAnsi"/>
+        </w:rPr>
+        <w:t>GPA</w:t>
+      </w:r>
+      <w:r>
+        <w:rPr>
+          <w:rFonts w:cstheme="minorHAnsi"/>
+        </w:rPr>
+        <w:t>/</w:t>
+      </w:r>
+      <w:r>
+        <w:rPr>
+          <w:rFonts w:cstheme="minorHAnsi"/>
+        </w:rPr>
+        <w:t>GRE</w:t>
+      </w:r>
+      <w:r>
+        <w:rPr>
+          <w:rFonts w:cstheme="minorHAnsi"/>
+        </w:rPr>
+        <w:t xml:space="preserve"> and rank.</w:t>
+      </w:r>
     </w:p>
     <w:p>
       <w:pPr>
@@ -1212,13 +1651,17 @@
         </w:numPr>
         <w:rPr>
           <w:rFonts w:cstheme="minorHAnsi"/>
-          <w:sz w:val="22"/>
-          <w:szCs w:val="22"/>
-        </w:rPr>
-      </w:pPr>
-      <w:r>
-        <w:rPr>
-          <w:rFonts w:cstheme="minorHAnsi"/>
+          <w:i/>
+          <w:iCs/>
+          <w:sz w:val="22"/>
+          <w:szCs w:val="22"/>
+        </w:rPr>
+      </w:pPr>
+      <w:r>
+        <w:rPr>
+          <w:rFonts w:cstheme="minorHAnsi"/>
+          <w:i/>
+          <w:iCs/>
           <w:sz w:val="22"/>
           <w:szCs w:val="22"/>
         </w:rPr>
@@ -1227,8 +1670,12 @@
     </w:p>
     <w:p>
       <w:pPr>
-        <w:rPr>
-          <w:rFonts w:cstheme="minorHAnsi"/>
+        <w:pStyle w:val="ListParagraph"/>
+        <w:ind w:left="360"/>
+        <w:rPr>
+          <w:rFonts w:cstheme="minorHAnsi"/>
+          <w:sz w:val="22"/>
+          <w:szCs w:val="22"/>
         </w:rPr>
       </w:pPr>
     </w:p>
@@ -1241,17 +1688,39 @@
         </w:numPr>
         <w:rPr>
           <w:rFonts w:cstheme="minorHAnsi"/>
-          <w:sz w:val="22"/>
-          <w:szCs w:val="22"/>
-        </w:rPr>
-      </w:pPr>
-      <w:r>
-        <w:rPr>
-          <w:rFonts w:cstheme="minorHAnsi"/>
+          <w:i/>
+          <w:iCs/>
+          <w:sz w:val="22"/>
+          <w:szCs w:val="22"/>
+        </w:rPr>
+      </w:pPr>
+      <w:r>
+        <w:rPr>
+          <w:rFonts w:cstheme="minorHAnsi"/>
+          <w:i/>
+          <w:iCs/>
           <w:sz w:val="22"/>
           <w:szCs w:val="22"/>
         </w:rPr>
         <w:t>Determine and report the number of epochs that will be used to train the model.</w:t>
+      </w:r>
+      <w:r>
+        <w:rPr>
+          <w:rFonts w:cstheme="minorHAnsi"/>
+          <w:i/>
+          <w:iCs/>
+          <w:sz w:val="22"/>
+          <w:szCs w:val="22"/>
+        </w:rPr>
+        <w:t xml:space="preserve"> </w:t>
+      </w:r>
+      <w:r>
+        <w:rPr>
+          <w:rFonts w:cstheme="minorHAnsi"/>
+          <w:b/>
+          <w:bCs/>
+        </w:rPr>
+        <w:t>We’ll use 2,000 to start.</w:t>
       </w:r>
     </w:p>
     <w:p>
@@ -1263,17 +1732,39 @@
         </w:numPr>
         <w:rPr>
           <w:rFonts w:cstheme="minorHAnsi"/>
-          <w:sz w:val="22"/>
-          <w:szCs w:val="22"/>
-        </w:rPr>
-      </w:pPr>
-      <w:r>
-        <w:rPr>
-          <w:rFonts w:cstheme="minorHAnsi"/>
+          <w:i/>
+          <w:iCs/>
+          <w:sz w:val="22"/>
+          <w:szCs w:val="22"/>
+        </w:rPr>
+      </w:pPr>
+      <w:r>
+        <w:rPr>
+          <w:rFonts w:cstheme="minorHAnsi"/>
+          <w:i/>
+          <w:iCs/>
           <w:sz w:val="22"/>
           <w:szCs w:val="22"/>
         </w:rPr>
         <w:t>Determine the appropriate grid size for the SOM.  Report the method that you used.</w:t>
+      </w:r>
+      <w:r>
+        <w:rPr>
+          <w:rFonts w:cstheme="minorHAnsi"/>
+          <w:i/>
+          <w:iCs/>
+          <w:sz w:val="22"/>
+          <w:szCs w:val="22"/>
+        </w:rPr>
+        <w:t xml:space="preserve"> </w:t>
+      </w:r>
+      <w:r>
+        <w:rPr>
+          <w:rFonts w:cstheme="minorHAnsi"/>
+          <w:b/>
+          <w:bCs/>
+        </w:rPr>
+        <w:t>10x10 for a data set with 400 rows.</w:t>
       </w:r>
     </w:p>
     <w:p>
@@ -1297,7 +1788,6 @@
         </w:rPr>
         <w:t xml:space="preserve">Fit the model using the R </w:t>
       </w:r>
-      <w:proofErr w:type="spellStart"/>
       <w:r>
         <w:rPr>
           <w:rFonts w:cstheme="minorHAnsi"/>
@@ -1307,7 +1797,6 @@
         </w:rPr>
         <w:t>kohonen</w:t>
       </w:r>
-      <w:proofErr w:type="spellEnd"/>
       <w:r>
         <w:rPr>
           <w:rFonts w:cstheme="minorHAnsi"/>
@@ -1316,16 +1805,14 @@
         </w:rPr>
         <w:t xml:space="preserve"> package or </w:t>
       </w:r>
-      <w:proofErr w:type="gramStart"/>
-      <w:r>
-        <w:rPr>
-          <w:rFonts w:cstheme="minorHAnsi"/>
-          <w:sz w:val="22"/>
-          <w:szCs w:val="22"/>
-        </w:rPr>
-        <w:t>similar to</w:t>
-      </w:r>
-      <w:proofErr w:type="gramEnd"/>
+      <w:r>
+        <w:rPr>
+          <w:rFonts w:cstheme="minorHAnsi"/>
+          <w:sz w:val="22"/>
+          <w:szCs w:val="22"/>
+        </w:rPr>
+        <w:t>like</w:t>
+      </w:r>
       <w:r>
         <w:rPr>
           <w:rFonts w:cstheme="minorHAnsi"/>
@@ -1349,15 +1836,77 @@
           <w:sz w:val="22"/>
           <w:szCs w:val="22"/>
         </w:rPr>
-        <w:t>.  Use the grid size and epochs that you selected in 1 and 2.  Be sure to set the seed before fitting the model so that the results may be reproduced.</w:t>
-      </w:r>
-    </w:p>
-    <w:p>
-      <w:pPr>
-        <w:rPr>
-          <w:rFonts w:cstheme="minorHAnsi"/>
-        </w:rPr>
-      </w:pPr>
+        <w:t xml:space="preserve">.  Use the grid size and epochs that you selected in 1 and 2.  </w:t>
+      </w:r>
+    </w:p>
+    <w:p>
+      <w:pPr>
+        <w:pStyle w:val="ListParagraph"/>
+        <w:ind w:left="3600" w:firstLine="720"/>
+        <w:rPr>
+          <w:rFonts w:cstheme="minorHAnsi"/>
+          <w:sz w:val="22"/>
+          <w:szCs w:val="22"/>
+        </w:rPr>
+      </w:pPr>
+      <w:r>
+        <w:rPr>
+          <w:rFonts w:cstheme="minorHAnsi"/>
+          <w:b/>
+          <w:bCs/>
+          <w:sz w:val="22"/>
+          <w:szCs w:val="22"/>
+        </w:rPr>
+        <w:t>Seed  = 123.</w:t>
+      </w:r>
+    </w:p>
+    <w:p>
+      <w:pPr>
+        <w:jc w:val="center"/>
+        <w:rPr>
+          <w:rFonts w:cstheme="minorHAnsi"/>
+        </w:rPr>
+      </w:pPr>
+      <w:r>
+        <w:rPr>
+          <w:noProof/>
+        </w:rPr>
+        <w:drawing>
+          <wp:inline distT="0" distB="0" distL="0" distR="0" wp14:anchorId="35BAE60D" wp14:editId="644DC0D6">
+            <wp:extent cx="5359179" cy="2628974"/>
+            <wp:effectExtent l="0" t="0" r="0" b="0"/>
+            <wp:docPr id="23" name="Picture 23"/>
+            <wp:cNvGraphicFramePr>
+              <a:graphicFrameLocks xmlns:a="http://schemas.openxmlformats.org/drawingml/2006/main" noChangeAspect="1"/>
+            </wp:cNvGraphicFramePr>
+            <a:graphic xmlns:a="http://schemas.openxmlformats.org/drawingml/2006/main">
+              <a:graphicData uri="http://schemas.openxmlformats.org/drawingml/2006/picture">
+                <pic:pic xmlns:pic="http://schemas.openxmlformats.org/drawingml/2006/picture">
+                  <pic:nvPicPr>
+                    <pic:cNvPr id="1" name=""/>
+                    <pic:cNvPicPr/>
+                  </pic:nvPicPr>
+                  <pic:blipFill>
+                    <a:blip r:embed="rId25"/>
+                    <a:stretch>
+                      <a:fillRect/>
+                    </a:stretch>
+                  </pic:blipFill>
+                  <pic:spPr>
+                    <a:xfrm>
+                      <a:off x="0" y="0"/>
+                      <a:ext cx="5466744" cy="2681741"/>
+                    </a:xfrm>
+                    <a:prstGeom prst="rect">
+                      <a:avLst/>
+                    </a:prstGeom>
+                  </pic:spPr>
+                </pic:pic>
+              </a:graphicData>
+            </a:graphic>
+          </wp:inline>
+        </w:drawing>
+      </w:r>
     </w:p>
     <w:p>
       <w:pPr>
@@ -1368,16 +1917,21 @@
         </w:numPr>
         <w:rPr>
           <w:rFonts w:cstheme="minorHAnsi"/>
-          <w:sz w:val="22"/>
-          <w:szCs w:val="22"/>
-        </w:rPr>
-      </w:pPr>
-      <w:r>
-        <w:rPr>
-          <w:rFonts w:cstheme="minorHAnsi"/>
-          <w:sz w:val="22"/>
-          <w:szCs w:val="22"/>
-        </w:rPr>
+          <w:i/>
+          <w:iCs/>
+          <w:sz w:val="22"/>
+          <w:szCs w:val="22"/>
+        </w:rPr>
+      </w:pPr>
+      <w:r>
+        <w:rPr>
+          <w:rFonts w:cstheme="minorHAnsi"/>
+          <w:i/>
+          <w:iCs/>
+          <w:sz w:val="22"/>
+          <w:szCs w:val="22"/>
+        </w:rPr>
+        <w:lastRenderedPageBreak/>
         <w:t>Evaluate the SOM model.   To do this you need to address the following:</w:t>
       </w:r>
     </w:p>
@@ -1413,24 +1967,40 @@
     <w:p>
       <w:pPr>
         <w:pStyle w:val="ListParagraph"/>
-        <w:numPr>
-          <w:ilvl w:val="0"/>
-          <w:numId w:val="22"/>
-        </w:numPr>
-        <w:rPr>
-          <w:rFonts w:cstheme="minorHAnsi"/>
-          <w:sz w:val="22"/>
-          <w:szCs w:val="22"/>
-        </w:rPr>
-      </w:pPr>
-      <w:r>
-        <w:rPr>
-          <w:rFonts w:cstheme="minorHAnsi"/>
-          <w:sz w:val="22"/>
-          <w:szCs w:val="22"/>
-        </w:rPr>
-        <w:t>Was the grid size selected in PART B adequate?  Explain why the grid size was or was not adequate and attach the visualizations used to make that determination.</w:t>
-      </w:r>
+        <w:rPr>
+          <w:rFonts w:cstheme="minorHAnsi"/>
+          <w:sz w:val="22"/>
+          <w:szCs w:val="22"/>
+        </w:rPr>
+      </w:pPr>
+    </w:p>
+    <w:p>
+      <w:pPr>
+        <w:pStyle w:val="ListParagraph"/>
+        <w:rPr>
+          <w:rFonts w:cstheme="minorHAnsi"/>
+          <w:sz w:val="22"/>
+          <w:szCs w:val="22"/>
+        </w:rPr>
+      </w:pPr>
+      <w:r>
+        <w:rPr>
+          <w:rFonts w:cstheme="minorHAnsi"/>
+          <w:sz w:val="22"/>
+          <w:szCs w:val="22"/>
+        </w:rPr>
+        <w:t>Yes, 2,000 epochs was enough to reach a minimum plateau of zero at around ~1,800 runs.</w:t>
+      </w:r>
+    </w:p>
+    <w:p>
+      <w:pPr>
+        <w:pStyle w:val="ListParagraph"/>
+        <w:rPr>
+          <w:rFonts w:cstheme="minorHAnsi"/>
+          <w:sz w:val="22"/>
+          <w:szCs w:val="22"/>
+        </w:rPr>
+      </w:pPr>
     </w:p>
     <w:p>
       <w:pPr>
@@ -1451,8 +2021,95 @@
           <w:sz w:val="22"/>
           <w:szCs w:val="22"/>
         </w:rPr>
-        <w:t>What is the average number of observations assigned to the nodes?</w:t>
-      </w:r>
+        <w:t>Was the grid size selected in PART B adequate?  Explain why the grid size was or was not adequate and attach the visualizations used to make that determination.</w:t>
+      </w:r>
+    </w:p>
+    <w:p>
+      <w:pPr>
+        <w:pStyle w:val="ListParagraph"/>
+        <w:jc w:val="center"/>
+        <w:rPr>
+          <w:rFonts w:cstheme="minorHAnsi"/>
+          <w:sz w:val="22"/>
+          <w:szCs w:val="22"/>
+        </w:rPr>
+      </w:pPr>
+      <w:r>
+        <w:rPr>
+          <w:noProof/>
+        </w:rPr>
+        <w:drawing>
+          <wp:inline distT="0" distB="0" distL="0" distR="0" wp14:anchorId="38E9111D" wp14:editId="7D623098">
+            <wp:extent cx="2687541" cy="2479754"/>
+            <wp:effectExtent l="0" t="0" r="0" b="0"/>
+            <wp:docPr id="25" name="Picture 25"/>
+            <wp:cNvGraphicFramePr>
+              <a:graphicFrameLocks xmlns:a="http://schemas.openxmlformats.org/drawingml/2006/main" noChangeAspect="1"/>
+            </wp:cNvGraphicFramePr>
+            <a:graphic xmlns:a="http://schemas.openxmlformats.org/drawingml/2006/main">
+              <a:graphicData uri="http://schemas.openxmlformats.org/drawingml/2006/picture">
+                <pic:pic xmlns:pic="http://schemas.openxmlformats.org/drawingml/2006/picture">
+                  <pic:nvPicPr>
+                    <pic:cNvPr id="1" name=""/>
+                    <pic:cNvPicPr/>
+                  </pic:nvPicPr>
+                  <pic:blipFill>
+                    <a:blip r:embed="rId26"/>
+                    <a:stretch>
+                      <a:fillRect/>
+                    </a:stretch>
+                  </pic:blipFill>
+                  <pic:spPr>
+                    <a:xfrm>
+                      <a:off x="0" y="0"/>
+                      <a:ext cx="2706394" cy="2497149"/>
+                    </a:xfrm>
+                    <a:prstGeom prst="rect">
+                      <a:avLst/>
+                    </a:prstGeom>
+                  </pic:spPr>
+                </pic:pic>
+              </a:graphicData>
+            </a:graphic>
+          </wp:inline>
+        </w:drawing>
+      </w:r>
+    </w:p>
+    <w:p>
+      <w:pPr>
+        <w:pStyle w:val="ListParagraph"/>
+        <w:rPr>
+          <w:rFonts w:cstheme="minorHAnsi"/>
+          <w:sz w:val="22"/>
+          <w:szCs w:val="22"/>
+        </w:rPr>
+      </w:pPr>
+      <w:r>
+        <w:rPr>
+          <w:rFonts w:cstheme="minorHAnsi"/>
+          <w:sz w:val="22"/>
+          <w:szCs w:val="22"/>
+        </w:rPr>
+        <w:t xml:space="preserve">There is a lot of grey in the counts map, suggesting that </w:t>
+      </w:r>
+      <w:r>
+        <w:rPr>
+          <w:rFonts w:cstheme="minorHAnsi"/>
+          <w:sz w:val="22"/>
+          <w:szCs w:val="22"/>
+        </w:rPr>
+        <w:t>the grid is too big. There is one area with a high count, but there are not enough of these to suggest that the map is too big.</w:t>
+      </w:r>
+    </w:p>
+    <w:p>
+      <w:pPr>
+        <w:pStyle w:val="ListParagraph"/>
+        <w:rPr>
+          <w:rFonts w:cstheme="minorHAnsi"/>
+          <w:sz w:val="22"/>
+          <w:szCs w:val="22"/>
+        </w:rPr>
+      </w:pPr>
     </w:p>
     <w:p>
       <w:pPr>
@@ -1473,7 +2130,21 @@
           <w:sz w:val="22"/>
           <w:szCs w:val="22"/>
         </w:rPr>
-        <w:t>Generate a distance map and attach a copy of it here.  Are any nodes quite distant from their neighbors?</w:t>
+        <w:t>What is the average number of observations assigned to the nodes?</w:t>
+      </w:r>
+    </w:p>
+    <w:p>
+      <w:pPr>
+        <w:ind w:left="720"/>
+        <w:rPr>
+          <w:rFonts w:cstheme="minorHAnsi"/>
+        </w:rPr>
+      </w:pPr>
+      <w:r>
+        <w:rPr>
+          <w:rFonts w:cstheme="minorHAnsi"/>
+        </w:rPr>
+        <w:t xml:space="preserve">Average node count: 4.5 </w:t>
       </w:r>
     </w:p>
     <w:p>
@@ -1495,6 +2166,132 @@
           <w:sz w:val="22"/>
           <w:szCs w:val="22"/>
         </w:rPr>
+        <w:t xml:space="preserve">Generate a distance map and attach a copy of it here.  </w:t>
+      </w:r>
+    </w:p>
+    <w:p>
+      <w:pPr>
+        <w:pStyle w:val="ListParagraph"/>
+        <w:jc w:val="center"/>
+        <w:rPr>
+          <w:rFonts w:cstheme="minorHAnsi"/>
+          <w:sz w:val="22"/>
+          <w:szCs w:val="22"/>
+        </w:rPr>
+      </w:pPr>
+      <w:r>
+        <w:rPr>
+          <w:noProof/>
+        </w:rPr>
+        <w:drawing>
+          <wp:inline distT="0" distB="0" distL="0" distR="0" wp14:anchorId="51AC0A0F" wp14:editId="500AC1A8">
+            <wp:extent cx="2472856" cy="2320592"/>
+            <wp:effectExtent l="0" t="0" r="3810" b="3810"/>
+            <wp:docPr id="26" name="Picture 26"/>
+            <wp:cNvGraphicFramePr>
+              <a:graphicFrameLocks xmlns:a="http://schemas.openxmlformats.org/drawingml/2006/main" noChangeAspect="1"/>
+            </wp:cNvGraphicFramePr>
+            <a:graphic xmlns:a="http://schemas.openxmlformats.org/drawingml/2006/main">
+              <a:graphicData uri="http://schemas.openxmlformats.org/drawingml/2006/picture">
+                <pic:pic xmlns:pic="http://schemas.openxmlformats.org/drawingml/2006/picture">
+                  <pic:nvPicPr>
+                    <pic:cNvPr id="1" name=""/>
+                    <pic:cNvPicPr/>
+                  </pic:nvPicPr>
+                  <pic:blipFill>
+                    <a:blip r:embed="rId27" cstate="print">
+                      <a:extLst>
+                        <a:ext uri="{28A0092B-C50C-407E-A947-70E740481C1C}">
+                          <a14:useLocalDpi xmlns:a14="http://schemas.microsoft.com/office/drawing/2010/main" val="0"/>
+                        </a:ext>
+                      </a:extLst>
+                    </a:blip>
+                    <a:stretch>
+                      <a:fillRect/>
+                    </a:stretch>
+                  </pic:blipFill>
+                  <pic:spPr>
+                    <a:xfrm>
+                      <a:off x="0" y="0"/>
+                      <a:ext cx="2472856" cy="2320592"/>
+                    </a:xfrm>
+                    <a:prstGeom prst="rect">
+                      <a:avLst/>
+                    </a:prstGeom>
+                  </pic:spPr>
+                </pic:pic>
+              </a:graphicData>
+            </a:graphic>
+          </wp:inline>
+        </w:drawing>
+      </w:r>
+    </w:p>
+    <w:p>
+      <w:pPr>
+        <w:pStyle w:val="ListParagraph"/>
+        <w:rPr>
+          <w:rFonts w:cstheme="minorHAnsi"/>
+          <w:sz w:val="22"/>
+          <w:szCs w:val="22"/>
+        </w:rPr>
+      </w:pPr>
+      <w:r>
+        <w:rPr>
+          <w:rFonts w:cstheme="minorHAnsi"/>
+          <w:sz w:val="22"/>
+          <w:szCs w:val="22"/>
+        </w:rPr>
+        <w:t>Are any nodes quite distant from their neighbors?</w:t>
+      </w:r>
+    </w:p>
+    <w:p>
+      <w:pPr>
+        <w:pStyle w:val="ListParagraph"/>
+        <w:rPr>
+          <w:rFonts w:cstheme="minorHAnsi"/>
+          <w:sz w:val="22"/>
+          <w:szCs w:val="22"/>
+        </w:rPr>
+      </w:pPr>
+    </w:p>
+    <w:p>
+      <w:pPr>
+        <w:pStyle w:val="ListParagraph"/>
+        <w:rPr>
+          <w:rFonts w:cstheme="minorHAnsi"/>
+          <w:sz w:val="22"/>
+          <w:szCs w:val="22"/>
+        </w:rPr>
+      </w:pPr>
+      <w:r>
+        <w:rPr>
+          <w:rFonts w:cstheme="minorHAnsi"/>
+          <w:sz w:val="22"/>
+          <w:szCs w:val="22"/>
+        </w:rPr>
+        <w:t>The cluster in the middle right of the plot oriented around the one red dot seem to be fairly distant. Also, there are two yellow nodes in the bottom right that could also quality.</w:t>
+      </w:r>
+    </w:p>
+    <w:p>
+      <w:pPr>
+        <w:pStyle w:val="ListParagraph"/>
+        <w:numPr>
+          <w:ilvl w:val="0"/>
+          <w:numId w:val="22"/>
+        </w:numPr>
+        <w:rPr>
+          <w:rFonts w:cstheme="minorHAnsi"/>
+          <w:sz w:val="22"/>
+          <w:szCs w:val="22"/>
+        </w:rPr>
+      </w:pPr>
+      <w:r>
+        <w:rPr>
+          <w:rFonts w:cstheme="minorHAnsi"/>
+          <w:sz w:val="22"/>
+          <w:szCs w:val="22"/>
+        </w:rPr>
+        <w:lastRenderedPageBreak/>
         <w:t xml:space="preserve">Generate a </w:t>
       </w:r>
       <w:r>
@@ -1517,10 +2314,70 @@
     </w:p>
     <w:p>
       <w:pPr>
-        <w:rPr>
-          <w:rFonts w:cstheme="minorHAnsi"/>
-        </w:rPr>
-      </w:pPr>
+        <w:jc w:val="center"/>
+        <w:rPr>
+          <w:rFonts w:cstheme="minorHAnsi"/>
+        </w:rPr>
+      </w:pPr>
+      <w:r>
+        <w:rPr>
+          <w:noProof/>
+        </w:rPr>
+        <w:drawing>
+          <wp:inline distT="0" distB="0" distL="0" distR="0" wp14:anchorId="7B67AB8D" wp14:editId="00D320C0">
+            <wp:extent cx="2441051" cy="2678827"/>
+            <wp:effectExtent l="0" t="0" r="0" b="7620"/>
+            <wp:docPr id="28" name="Picture 28"/>
+            <wp:cNvGraphicFramePr>
+              <a:graphicFrameLocks xmlns:a="http://schemas.openxmlformats.org/drawingml/2006/main" noChangeAspect="1"/>
+            </wp:cNvGraphicFramePr>
+            <a:graphic xmlns:a="http://schemas.openxmlformats.org/drawingml/2006/main">
+              <a:graphicData uri="http://schemas.openxmlformats.org/drawingml/2006/picture">
+                <pic:pic xmlns:pic="http://schemas.openxmlformats.org/drawingml/2006/picture">
+                  <pic:nvPicPr>
+                    <pic:cNvPr id="1" name=""/>
+                    <pic:cNvPicPr/>
+                  </pic:nvPicPr>
+                  <pic:blipFill>
+                    <a:blip r:embed="rId28"/>
+                    <a:stretch>
+                      <a:fillRect/>
+                    </a:stretch>
+                  </pic:blipFill>
+                  <pic:spPr>
+                    <a:xfrm>
+                      <a:off x="0" y="0"/>
+                      <a:ext cx="2463371" cy="2703321"/>
+                    </a:xfrm>
+                    <a:prstGeom prst="rect">
+                      <a:avLst/>
+                    </a:prstGeom>
+                  </pic:spPr>
+                </pic:pic>
+              </a:graphicData>
+            </a:graphic>
+          </wp:inline>
+        </w:drawing>
+      </w:r>
+    </w:p>
+    <w:p>
+      <w:pPr>
+        <w:rPr>
+          <w:rFonts w:cstheme="minorHAnsi"/>
+        </w:rPr>
+      </w:pPr>
+      <w:r>
+        <w:rPr>
+          <w:rFonts w:cstheme="minorHAnsi"/>
+        </w:rPr>
+        <w:tab/>
+      </w:r>
+      <w:r>
+        <w:rPr>
+          <w:rFonts w:cstheme="minorHAnsi"/>
+        </w:rPr>
+        <w:t xml:space="preserve">It seems that, as we would expect, the students who got accepted have similar GRE/GPA scores and college rank criterion, as they cluster together. There are some who got admitted who appear to be somewhat outliers, in the last diagonal. They could have been accepted with lower scores or had higher scores and got into a lower rank. </w:t>
+      </w:r>
     </w:p>
     <w:p>
       <w:pPr>
@@ -1531,13 +2388,17 @@
         </w:numPr>
         <w:rPr>
           <w:rFonts w:cstheme="minorHAnsi"/>
-          <w:sz w:val="22"/>
-          <w:szCs w:val="22"/>
-        </w:rPr>
-      </w:pPr>
-      <w:r>
-        <w:rPr>
-          <w:rFonts w:cstheme="minorHAnsi"/>
+          <w:i/>
+          <w:iCs/>
+          <w:sz w:val="22"/>
+          <w:szCs w:val="22"/>
+        </w:rPr>
+      </w:pPr>
+      <w:r>
+        <w:rPr>
+          <w:rFonts w:cstheme="minorHAnsi"/>
+          <w:i/>
+          <w:iCs/>
           <w:sz w:val="22"/>
           <w:szCs w:val="22"/>
         </w:rPr>
@@ -1546,8 +2407,12 @@
     </w:p>
     <w:p>
       <w:pPr>
-        <w:rPr>
-          <w:rFonts w:cstheme="minorHAnsi"/>
+        <w:pStyle w:val="ListParagraph"/>
+        <w:ind w:left="360"/>
+        <w:rPr>
+          <w:rFonts w:cstheme="minorHAnsi"/>
+          <w:sz w:val="22"/>
+          <w:szCs w:val="22"/>
         </w:rPr>
       </w:pPr>
     </w:p>
@@ -1560,18 +2425,111 @@
         </w:numPr>
         <w:rPr>
           <w:rFonts w:cstheme="minorHAnsi"/>
-          <w:sz w:val="22"/>
-          <w:szCs w:val="22"/>
-        </w:rPr>
-      </w:pPr>
-      <w:r>
-        <w:rPr>
-          <w:rFonts w:cstheme="minorHAnsi"/>
+          <w:i/>
+          <w:iCs/>
+          <w:sz w:val="22"/>
+          <w:szCs w:val="22"/>
+        </w:rPr>
+      </w:pPr>
+      <w:r>
+        <w:rPr>
+          <w:rFonts w:cstheme="minorHAnsi"/>
+          <w:i/>
+          <w:iCs/>
           <w:sz w:val="22"/>
           <w:szCs w:val="22"/>
         </w:rPr>
         <w:t>Change the grid size for the SOM and retrain the model.  Discuss whether you increased or decreased the grid size and why.</w:t>
       </w:r>
+    </w:p>
+    <w:p>
+      <w:pPr>
+        <w:pStyle w:val="ListParagraph"/>
+        <w:rPr>
+          <w:rFonts w:cstheme="minorHAnsi"/>
+          <w:sz w:val="22"/>
+          <w:szCs w:val="22"/>
+        </w:rPr>
+      </w:pPr>
+    </w:p>
+    <w:p>
+      <w:pPr>
+        <w:pStyle w:val="ListParagraph"/>
+        <w:rPr>
+          <w:rFonts w:cstheme="minorHAnsi"/>
+          <w:sz w:val="22"/>
+          <w:szCs w:val="22"/>
+        </w:rPr>
+      </w:pPr>
+      <w:r>
+        <w:rPr>
+          <w:rFonts w:cstheme="minorHAnsi"/>
+          <w:sz w:val="22"/>
+          <w:szCs w:val="22"/>
+        </w:rPr>
+        <w:t>I decreased the size of the grid, there was a lot of grey/empty areas for the previous run. I changed the grid size to an 8x9 matrix, deciding to not keep symmetry because the data seems to fit an asymmetric matrix better (the low dimensionality perhaps). The resulting plot has 2 gray areas and 1 red, 2 orange. Seems like a fit.</w:t>
+      </w:r>
+    </w:p>
+    <w:p>
+      <w:pPr>
+        <w:pStyle w:val="ListParagraph"/>
+        <w:jc w:val="center"/>
+        <w:rPr>
+          <w:rFonts w:cstheme="minorHAnsi"/>
+          <w:sz w:val="22"/>
+          <w:szCs w:val="22"/>
+        </w:rPr>
+      </w:pPr>
+      <w:r>
+        <w:rPr>
+          <w:noProof/>
+        </w:rPr>
+        <w:drawing>
+          <wp:inline distT="0" distB="0" distL="0" distR="0" wp14:anchorId="7D307DEB" wp14:editId="7E3F6742">
+            <wp:extent cx="3339548" cy="3595270"/>
+            <wp:effectExtent l="0" t="0" r="0" b="5715"/>
+            <wp:docPr id="29" name="Picture 29"/>
+            <wp:cNvGraphicFramePr>
+              <a:graphicFrameLocks xmlns:a="http://schemas.openxmlformats.org/drawingml/2006/main" noChangeAspect="1"/>
+            </wp:cNvGraphicFramePr>
+            <a:graphic xmlns:a="http://schemas.openxmlformats.org/drawingml/2006/main">
+              <a:graphicData uri="http://schemas.openxmlformats.org/drawingml/2006/picture">
+                <pic:pic xmlns:pic="http://schemas.openxmlformats.org/drawingml/2006/picture">
+                  <pic:nvPicPr>
+                    <pic:cNvPr id="1" name=""/>
+                    <pic:cNvPicPr/>
+                  </pic:nvPicPr>
+                  <pic:blipFill>
+                    <a:blip r:embed="rId29"/>
+                    <a:stretch>
+                      <a:fillRect/>
+                    </a:stretch>
+                  </pic:blipFill>
+                  <pic:spPr>
+                    <a:xfrm>
+                      <a:off x="0" y="0"/>
+                      <a:ext cx="3362503" cy="3619983"/>
+                    </a:xfrm>
+                    <a:prstGeom prst="rect">
+                      <a:avLst/>
+                    </a:prstGeom>
+                  </pic:spPr>
+                </pic:pic>
+              </a:graphicData>
+            </a:graphic>
+          </wp:inline>
+        </w:drawing>
+      </w:r>
+    </w:p>
+    <w:p>
+      <w:pPr>
+        <w:pStyle w:val="ListParagraph"/>
+        <w:rPr>
+          <w:rFonts w:cstheme="minorHAnsi"/>
+          <w:sz w:val="22"/>
+          <w:szCs w:val="22"/>
+        </w:rPr>
+      </w:pPr>
     </w:p>
     <w:p>
       <w:pPr>
@@ -1582,19 +2540,89 @@
         </w:numPr>
         <w:rPr>
           <w:rFonts w:cstheme="minorHAnsi"/>
-          <w:sz w:val="22"/>
-          <w:szCs w:val="22"/>
-        </w:rPr>
-      </w:pPr>
-      <w:r>
-        <w:rPr>
-          <w:rFonts w:cstheme="minorHAnsi"/>
-          <w:sz w:val="22"/>
-          <w:szCs w:val="22"/>
-        </w:rPr>
-        <w:lastRenderedPageBreak/>
+          <w:i/>
+          <w:iCs/>
+          <w:sz w:val="22"/>
+          <w:szCs w:val="22"/>
+        </w:rPr>
+      </w:pPr>
+      <w:r>
+        <w:rPr>
+          <w:rFonts w:cstheme="minorHAnsi"/>
+          <w:i/>
+          <w:iCs/>
+          <w:sz w:val="22"/>
+          <w:szCs w:val="22"/>
+        </w:rPr>
         <w:t xml:space="preserve">Compare this new SOM to the SOM created in PART B.  Does the new grid size improve the SOM?  Discuss how grid size impacts the SOM. </w:t>
       </w:r>
+    </w:p>
+    <w:p>
+      <w:pPr>
+        <w:pStyle w:val="ListParagraph"/>
+        <w:rPr>
+          <w:rFonts w:cstheme="minorHAnsi"/>
+          <w:sz w:val="22"/>
+          <w:szCs w:val="22"/>
+        </w:rPr>
+      </w:pPr>
+    </w:p>
+    <w:p>
+      <w:pPr>
+        <w:pStyle w:val="ListParagraph"/>
+        <w:rPr>
+          <w:rFonts w:cstheme="minorHAnsi"/>
+          <w:sz w:val="22"/>
+          <w:szCs w:val="22"/>
+        </w:rPr>
+      </w:pPr>
+      <w:r>
+        <w:rPr>
+          <w:rFonts w:cstheme="minorHAnsi"/>
+          <w:sz w:val="22"/>
+          <w:szCs w:val="22"/>
+        </w:rPr>
+        <w:t>The mean observations per node increases to 5.71 with the new grid size.</w:t>
+      </w:r>
+    </w:p>
+    <w:p>
+      <w:pPr>
+        <w:pStyle w:val="ListParagraph"/>
+        <w:rPr>
+          <w:rFonts w:cstheme="minorHAnsi"/>
+          <w:sz w:val="22"/>
+          <w:szCs w:val="22"/>
+        </w:rPr>
+      </w:pPr>
+    </w:p>
+    <w:p>
+      <w:pPr>
+        <w:pStyle w:val="ListParagraph"/>
+        <w:rPr>
+          <w:rFonts w:cstheme="minorHAnsi"/>
+          <w:sz w:val="22"/>
+          <w:szCs w:val="22"/>
+        </w:rPr>
+      </w:pPr>
+      <w:r>
+        <w:rPr>
+          <w:rFonts w:cstheme="minorHAnsi"/>
+          <w:sz w:val="22"/>
+          <w:szCs w:val="22"/>
+        </w:rPr>
+        <w:t>The distances plot has more “red” dots overall, however, the colors are more concentrated in a few specific areas and overall display less dispersion.</w:t>
+      </w:r>
+    </w:p>
+    <w:p>
+      <w:pPr>
+        <w:pStyle w:val="ListParagraph"/>
+        <w:jc w:val="center"/>
+        <w:rPr>
+          <w:rFonts w:cstheme="minorHAnsi"/>
+          <w:sz w:val="22"/>
+          <w:szCs w:val="22"/>
+        </w:rPr>
+      </w:pPr>
     </w:p>
     <w:p>
       <w:pPr>
@@ -1605,18 +2633,83 @@
         </w:numPr>
         <w:rPr>
           <w:rFonts w:cstheme="minorHAnsi"/>
-          <w:sz w:val="22"/>
-          <w:szCs w:val="22"/>
-        </w:rPr>
-      </w:pPr>
-      <w:r>
-        <w:rPr>
-          <w:rFonts w:cstheme="minorHAnsi"/>
+          <w:i/>
+          <w:iCs/>
+          <w:sz w:val="22"/>
+          <w:szCs w:val="22"/>
+        </w:rPr>
+      </w:pPr>
+      <w:r>
+        <w:rPr>
+          <w:rFonts w:cstheme="minorHAnsi"/>
+          <w:i/>
+          <w:iCs/>
           <w:sz w:val="22"/>
           <w:szCs w:val="22"/>
         </w:rPr>
         <w:t>Generate a distance map and attach a copy of it here.  Are any nodes quite distant from their neighbors?</w:t>
       </w:r>
+    </w:p>
+    <w:p>
+      <w:pPr>
+        <w:pStyle w:val="ListParagraph"/>
+        <w:jc w:val="center"/>
+        <w:rPr>
+          <w:rFonts w:cstheme="minorHAnsi"/>
+          <w:sz w:val="22"/>
+          <w:szCs w:val="22"/>
+        </w:rPr>
+      </w:pPr>
+      <w:r>
+        <w:rPr>
+          <w:noProof/>
+        </w:rPr>
+        <w:drawing>
+          <wp:inline distT="0" distB="0" distL="0" distR="0" wp14:anchorId="5F9C36BE" wp14:editId="06ED05FF">
+            <wp:extent cx="2417197" cy="2528657"/>
+            <wp:effectExtent l="0" t="0" r="2540" b="5080"/>
+            <wp:docPr id="32" name="Picture 32"/>
+            <wp:cNvGraphicFramePr>
+              <a:graphicFrameLocks xmlns:a="http://schemas.openxmlformats.org/drawingml/2006/main" noChangeAspect="1"/>
+            </wp:cNvGraphicFramePr>
+            <a:graphic xmlns:a="http://schemas.openxmlformats.org/drawingml/2006/main">
+              <a:graphicData uri="http://schemas.openxmlformats.org/drawingml/2006/picture">
+                <pic:pic xmlns:pic="http://schemas.openxmlformats.org/drawingml/2006/picture">
+                  <pic:nvPicPr>
+                    <pic:cNvPr id="1" name=""/>
+                    <pic:cNvPicPr/>
+                  </pic:nvPicPr>
+                  <pic:blipFill>
+                    <a:blip r:embed="rId30"/>
+                    <a:stretch>
+                      <a:fillRect/>
+                    </a:stretch>
+                  </pic:blipFill>
+                  <pic:spPr>
+                    <a:xfrm>
+                      <a:off x="0" y="0"/>
+                      <a:ext cx="2431866" cy="2544003"/>
+                    </a:xfrm>
+                    <a:prstGeom prst="rect">
+                      <a:avLst/>
+                    </a:prstGeom>
+                  </pic:spPr>
+                </pic:pic>
+              </a:graphicData>
+            </a:graphic>
+          </wp:inline>
+        </w:drawing>
+      </w:r>
+    </w:p>
+    <w:p>
+      <w:pPr>
+        <w:pStyle w:val="ListParagraph"/>
+        <w:rPr>
+          <w:rFonts w:cstheme="minorHAnsi"/>
+          <w:sz w:val="22"/>
+          <w:szCs w:val="22"/>
+        </w:rPr>
+      </w:pPr>
     </w:p>
     <w:p>
       <w:pPr>
@@ -1627,42 +2720,83 @@
         </w:numPr>
         <w:rPr>
           <w:rFonts w:cstheme="minorHAnsi"/>
-          <w:sz w:val="22"/>
-          <w:szCs w:val="22"/>
-        </w:rPr>
-      </w:pPr>
-      <w:r>
-        <w:rPr>
-          <w:rFonts w:cstheme="minorHAnsi"/>
-          <w:sz w:val="22"/>
-          <w:szCs w:val="22"/>
-        </w:rPr>
-        <w:t xml:space="preserve">Generate a </w:t>
-      </w:r>
-      <w:r>
-        <w:rPr>
-          <w:rFonts w:cstheme="minorHAnsi"/>
           <w:i/>
-          <w:sz w:val="22"/>
-          <w:szCs w:val="22"/>
-        </w:rPr>
-        <w:t>codes</w:t>
-      </w:r>
-      <w:r>
-        <w:rPr>
-          <w:rFonts w:cstheme="minorHAnsi"/>
-          <w:sz w:val="22"/>
-          <w:szCs w:val="22"/>
-        </w:rPr>
-        <w:t xml:space="preserve"> plot and attach a copy of it.  Discuss what this plot tells us about the applications and college acceptance.</w:t>
-      </w:r>
-    </w:p>
-    <w:p/>
+          <w:iCs/>
+          <w:sz w:val="22"/>
+          <w:szCs w:val="22"/>
+        </w:rPr>
+      </w:pPr>
+      <w:r>
+        <w:rPr>
+          <w:rFonts w:cstheme="minorHAnsi"/>
+          <w:i/>
+          <w:iCs/>
+          <w:sz w:val="22"/>
+          <w:szCs w:val="22"/>
+        </w:rPr>
+        <w:t>Generate a codes plot and attach a copy of it.  Discuss what this plot tells us about the applications and college acceptance.</w:t>
+      </w:r>
+    </w:p>
+    <w:p>
+      <w:pPr>
+        <w:jc w:val="center"/>
+      </w:pPr>
+      <w:r>
+        <w:rPr>
+          <w:noProof/>
+        </w:rPr>
+        <w:drawing>
+          <wp:inline distT="0" distB="0" distL="0" distR="0" wp14:anchorId="4D5317A0" wp14:editId="14768BC7">
+            <wp:extent cx="2266121" cy="2795776"/>
+            <wp:effectExtent l="0" t="0" r="1270" b="5080"/>
+            <wp:docPr id="33" name="Picture 33"/>
+            <wp:cNvGraphicFramePr>
+              <a:graphicFrameLocks xmlns:a="http://schemas.openxmlformats.org/drawingml/2006/main" noChangeAspect="1"/>
+            </wp:cNvGraphicFramePr>
+            <a:graphic xmlns:a="http://schemas.openxmlformats.org/drawingml/2006/main">
+              <a:graphicData uri="http://schemas.openxmlformats.org/drawingml/2006/picture">
+                <pic:pic xmlns:pic="http://schemas.openxmlformats.org/drawingml/2006/picture">
+                  <pic:nvPicPr>
+                    <pic:cNvPr id="1" name=""/>
+                    <pic:cNvPicPr/>
+                  </pic:nvPicPr>
+                  <pic:blipFill>
+                    <a:blip r:embed="rId31"/>
+                    <a:stretch>
+                      <a:fillRect/>
+                    </a:stretch>
+                  </pic:blipFill>
+                  <pic:spPr>
+                    <a:xfrm>
+                      <a:off x="0" y="0"/>
+                      <a:ext cx="2274752" cy="2806424"/>
+                    </a:xfrm>
+                    <a:prstGeom prst="rect">
+                      <a:avLst/>
+                    </a:prstGeom>
+                  </pic:spPr>
+                </pic:pic>
+              </a:graphicData>
+            </a:graphic>
+          </wp:inline>
+        </w:drawing>
+      </w:r>
+    </w:p>
+    <w:p>
+      <w:r>
+        <w:tab/>
+        <w:t>There is a clearer separation of those who were admitted and those who were not in this codes diagram than the previous. We don’t see the nodes mixing admit/non-admit together, and the attribute weights appear to be clustered appropriately.</w:t>
+      </w:r>
+      <w:r>
+        <w:br w:type="page"/>
+      </w:r>
+    </w:p>
     <w:p>
       <w:pPr>
         <w:pStyle w:val="Heading3"/>
       </w:pPr>
       <w:r>
+        <w:lastRenderedPageBreak/>
         <w:t>Conclusion</w:t>
       </w:r>
     </w:p>
@@ -1690,8 +2824,49 @@
       </w:r>
     </w:p>
     <w:p/>
+    <w:p>
+      <w:pPr>
+        <w:spacing w:line="480" w:lineRule="auto"/>
+      </w:pPr>
+      <w:r>
+        <w:t xml:space="preserve">This </w:t>
+      </w:r>
+      <w:r>
+        <w:t>assignment was an informative one, in that it covered two drastically different unsupervised learning techniques to uncover hidden relationships in the data. The first example was much more interesting to me in that, by traditional methods of exploratory data analysis there truly seemed to be no connection to the response variable, return duration. There are a great deal of attributes in that data set, and the level of dispersion in all of them in how they relate to the return duration was a frustrating endeavor.</w:t>
+      </w:r>
+      <w:r>
+        <w:t xml:space="preserve"> The unsupervised method was clearly able to pick up on some latent trait, and at least split the data into two distinct parts: those above 0 where the group that  were ~65-80 months to return, while those below zero were 0-65. </w:t>
+      </w:r>
+    </w:p>
+    <w:p>
+      <w:pPr>
+        <w:spacing w:line="480" w:lineRule="auto"/>
+      </w:pPr>
+      <w:r>
+        <w:t xml:space="preserve">The college admissions data was less interesting in general as the relationships are intuitively known before the analysis started, however, the technique of building a self-organizing map is indeed an interesting one. </w:t>
+      </w:r>
+      <w:r>
+        <w:t xml:space="preserve">I think a higher dimensional data set would have been interesting here, although the basic structure of the data did make it easier to focus exclusively on the modeling technique at hand. </w:t>
+      </w:r>
+      <w:r>
+        <w:t xml:space="preserve">The grid size parameter was of particular interest, as I tried many combinations after the original suggestion of a 10x10 was clearly too big, however, trying to keep the matrix symmetrical (I suppose just for the sake of mathematical purity) did not yield overall higher quality results. The smaller grids packed too much information and then relationships started to get lost in the resulting model. </w:t>
+      </w:r>
+      <w:r>
+        <w:t>Definitely a goldilocks situation with the grid size toggling.</w:t>
+      </w:r>
+    </w:p>
+    <w:p>
+      <w:pPr>
+        <w:spacing w:line="480" w:lineRule="auto"/>
+      </w:pPr>
+      <w:r>
+        <w:t xml:space="preserve"> Overall, this lab was an informative and enjoyable one.  I would feel comfortable at least having a high-level conversation about these topics having performed it, as I had never been introduced to either of these methods in the past. Time well spent.</w:t>
+      </w:r>
+      <w:bookmarkStart w:id="0" w:name="_GoBack"/>
+      <w:bookmarkEnd w:id="0"/>
+    </w:p>
     <w:sectPr>
-      <w:footerReference w:type="default" r:id="rId19"/>
+      <w:footerReference w:type="default" r:id="rId32"/>
       <w:pgSz w:w="12240" w:h="15840"/>
       <w:pgMar w:top="720" w:right="720" w:bottom="720" w:left="720" w:header="720" w:footer="720" w:gutter="0"/>
       <w:cols w:space="720"/>
@@ -3443,6 +4618,7 @@
     <w:lsdException w:name="HTML Sample" w:semiHidden="1" w:unhideWhenUsed="1"/>
     <w:lsdException w:name="HTML Typewriter" w:semiHidden="1" w:unhideWhenUsed="1"/>
     <w:lsdException w:name="HTML Variable" w:semiHidden="1" w:unhideWhenUsed="1"/>
+    <w:lsdException w:name="Normal Table" w:semiHidden="1" w:unhideWhenUsed="1"/>
     <w:lsdException w:name="annotation subject" w:semiHidden="1" w:unhideWhenUsed="1"/>
     <w:lsdException w:name="No List" w:semiHidden="1" w:unhideWhenUsed="1"/>
     <w:lsdException w:name="Outline List 1" w:semiHidden="1" w:unhideWhenUsed="1"/>
@@ -3488,9 +4664,11 @@
     <w:lsdException w:name="Table Subtle 1" w:semiHidden="1" w:unhideWhenUsed="1"/>
     <w:lsdException w:name="Table Subtle 2" w:semiHidden="1" w:unhideWhenUsed="1"/>
     <w:lsdException w:name="Table Web 1" w:semiHidden="1" w:unhideWhenUsed="1"/>
+    <w:lsdException w:name="Table Web 2" w:semiHidden="1" w:unhideWhenUsed="1"/>
     <w:lsdException w:name="Table Web 3" w:semiHidden="1" w:unhideWhenUsed="1"/>
     <w:lsdException w:name="Balloon Text" w:semiHidden="1" w:unhideWhenUsed="1"/>
     <w:lsdException w:name="Table Grid" w:uiPriority="1"/>
+    <w:lsdException w:name="Table Theme" w:semiHidden="1" w:unhideWhenUsed="1"/>
     <w:lsdException w:name="Placeholder Text" w:semiHidden="1"/>
     <w:lsdException w:name="No Spacing" w:semiHidden="1" w:uiPriority="1" w:unhideWhenUsed="1"/>
     <w:lsdException w:name="Light Shading" w:uiPriority="60"/>
@@ -5001,6 +6179,132 @@
 </file>
 
 <file path=customXml/item1.xml><?xml version="1.0" encoding="utf-8"?>
+<p:properties xmlns:p="http://schemas.microsoft.com/office/2006/metadata/properties" xmlns:xsi="http://www.w3.org/2001/XMLSchema-instance" xmlns:pc="http://schemas.microsoft.com/office/infopath/2007/PartnerControls">
+  <documentManagement>
+    <APDescription xmlns="4873beb7-5857-4685-be1f-d57550cc96cc" xsi:nil="true"/>
+    <AssetExpire xmlns="4873beb7-5857-4685-be1f-d57550cc96cc">2029-01-01T08:00:00+00:00</AssetExpire>
+    <CampaignTagsTaxHTField0 xmlns="4873beb7-5857-4685-be1f-d57550cc96cc">
+      <Terms xmlns="http://schemas.microsoft.com/office/infopath/2007/PartnerControls"/>
+    </CampaignTagsTaxHTField0>
+    <IntlLangReviewDate xmlns="4873beb7-5857-4685-be1f-d57550cc96cc" xsi:nil="true"/>
+    <TPFriendlyName xmlns="4873beb7-5857-4685-be1f-d57550cc96cc" xsi:nil="true"/>
+    <IntlLangReview xmlns="4873beb7-5857-4685-be1f-d57550cc96cc">false</IntlLangReview>
+    <LocLastLocAttemptVersionLookup xmlns="4873beb7-5857-4685-be1f-d57550cc96cc">864570</LocLastLocAttemptVersionLookup>
+    <PolicheckWords xmlns="4873beb7-5857-4685-be1f-d57550cc96cc" xsi:nil="true"/>
+    <SubmitterId xmlns="4873beb7-5857-4685-be1f-d57550cc96cc" xsi:nil="true"/>
+    <AcquiredFrom xmlns="4873beb7-5857-4685-be1f-d57550cc96cc">Internal MS</AcquiredFrom>
+    <EditorialStatus xmlns="4873beb7-5857-4685-be1f-d57550cc96cc">Complete</EditorialStatus>
+    <Markets xmlns="4873beb7-5857-4685-be1f-d57550cc96cc"/>
+    <OriginAsset xmlns="4873beb7-5857-4685-be1f-d57550cc96cc" xsi:nil="true"/>
+    <AssetStart xmlns="4873beb7-5857-4685-be1f-d57550cc96cc">2012-11-01T04:53:00+00:00</AssetStart>
+    <FriendlyTitle xmlns="4873beb7-5857-4685-be1f-d57550cc96cc" xsi:nil="true"/>
+    <MarketSpecific xmlns="4873beb7-5857-4685-be1f-d57550cc96cc">false</MarketSpecific>
+    <TPNamespace xmlns="4873beb7-5857-4685-be1f-d57550cc96cc" xsi:nil="true"/>
+    <PublishStatusLookup xmlns="4873beb7-5857-4685-be1f-d57550cc96cc">
+      <Value>1655138</Value>
+    </PublishStatusLookup>
+    <APAuthor xmlns="4873beb7-5857-4685-be1f-d57550cc96cc">
+      <UserInfo>
+        <DisplayName>MIDDLEEAST\v-keerth</DisplayName>
+        <AccountId>2799</AccountId>
+        <AccountType/>
+      </UserInfo>
+    </APAuthor>
+    <TPCommandLine xmlns="4873beb7-5857-4685-be1f-d57550cc96cc" xsi:nil="true"/>
+    <IntlLangReviewer xmlns="4873beb7-5857-4685-be1f-d57550cc96cc" xsi:nil="true"/>
+    <OpenTemplate xmlns="4873beb7-5857-4685-be1f-d57550cc96cc">true</OpenTemplate>
+    <CSXSubmissionDate xmlns="4873beb7-5857-4685-be1f-d57550cc96cc" xsi:nil="true"/>
+    <TaxCatchAll xmlns="4873beb7-5857-4685-be1f-d57550cc96cc"/>
+    <Manager xmlns="4873beb7-5857-4685-be1f-d57550cc96cc" xsi:nil="true"/>
+    <NumericId xmlns="4873beb7-5857-4685-be1f-d57550cc96cc" xsi:nil="true"/>
+    <ParentAssetId xmlns="4873beb7-5857-4685-be1f-d57550cc96cc" xsi:nil="true"/>
+    <OriginalSourceMarket xmlns="4873beb7-5857-4685-be1f-d57550cc96cc" xsi:nil="true"/>
+    <ApprovalStatus xmlns="4873beb7-5857-4685-be1f-d57550cc96cc">InProgress</ApprovalStatus>
+    <TPComponent xmlns="4873beb7-5857-4685-be1f-d57550cc96cc" xsi:nil="true"/>
+    <EditorialTags xmlns="4873beb7-5857-4685-be1f-d57550cc96cc" xsi:nil="true"/>
+    <TPExecutable xmlns="4873beb7-5857-4685-be1f-d57550cc96cc" xsi:nil="true"/>
+    <TPLaunchHelpLink xmlns="4873beb7-5857-4685-be1f-d57550cc96cc" xsi:nil="true"/>
+    <LocComments xmlns="4873beb7-5857-4685-be1f-d57550cc96cc" xsi:nil="true"/>
+    <LocRecommendedHandoff xmlns="4873beb7-5857-4685-be1f-d57550cc96cc" xsi:nil="true"/>
+    <SourceTitle xmlns="4873beb7-5857-4685-be1f-d57550cc96cc" xsi:nil="true"/>
+    <CSXUpdate xmlns="4873beb7-5857-4685-be1f-d57550cc96cc">false</CSXUpdate>
+    <IntlLocPriority xmlns="4873beb7-5857-4685-be1f-d57550cc96cc" xsi:nil="true"/>
+    <UAProjectedTotalWords xmlns="4873beb7-5857-4685-be1f-d57550cc96cc" xsi:nil="true"/>
+    <AssetType xmlns="4873beb7-5857-4685-be1f-d57550cc96cc">TP</AssetType>
+    <MachineTranslated xmlns="4873beb7-5857-4685-be1f-d57550cc96cc">false</MachineTranslated>
+    <OutputCachingOn xmlns="4873beb7-5857-4685-be1f-d57550cc96cc">false</OutputCachingOn>
+    <TemplateStatus xmlns="4873beb7-5857-4685-be1f-d57550cc96cc">Complete</TemplateStatus>
+    <IsSearchable xmlns="4873beb7-5857-4685-be1f-d57550cc96cc">true</IsSearchable>
+    <ContentItem xmlns="4873beb7-5857-4685-be1f-d57550cc96cc" xsi:nil="true"/>
+    <HandoffToMSDN xmlns="4873beb7-5857-4685-be1f-d57550cc96cc" xsi:nil="true"/>
+    <ShowIn xmlns="4873beb7-5857-4685-be1f-d57550cc96cc">Show everywhere</ShowIn>
+    <ThumbnailAssetId xmlns="4873beb7-5857-4685-be1f-d57550cc96cc" xsi:nil="true"/>
+    <UALocComments xmlns="4873beb7-5857-4685-be1f-d57550cc96cc" xsi:nil="true"/>
+    <UALocRecommendation xmlns="4873beb7-5857-4685-be1f-d57550cc96cc">Localize</UALocRecommendation>
+    <LastModifiedDateTime xmlns="4873beb7-5857-4685-be1f-d57550cc96cc" xsi:nil="true"/>
+    <LegacyData xmlns="4873beb7-5857-4685-be1f-d57550cc96cc" xsi:nil="true"/>
+    <LocManualTestRequired xmlns="4873beb7-5857-4685-be1f-d57550cc96cc">false</LocManualTestRequired>
+    <LocMarketGroupTiers2 xmlns="4873beb7-5857-4685-be1f-d57550cc96cc" xsi:nil="true"/>
+    <ClipArtFilename xmlns="4873beb7-5857-4685-be1f-d57550cc96cc" xsi:nil="true"/>
+    <TPApplication xmlns="4873beb7-5857-4685-be1f-d57550cc96cc" xsi:nil="true"/>
+    <CSXHash xmlns="4873beb7-5857-4685-be1f-d57550cc96cc" xsi:nil="true"/>
+    <DirectSourceMarket xmlns="4873beb7-5857-4685-be1f-d57550cc96cc" xsi:nil="true"/>
+    <PrimaryImageGen xmlns="4873beb7-5857-4685-be1f-d57550cc96cc">true</PrimaryImageGen>
+    <PlannedPubDate xmlns="4873beb7-5857-4685-be1f-d57550cc96cc" xsi:nil="true"/>
+    <CSXSubmissionMarket xmlns="4873beb7-5857-4685-be1f-d57550cc96cc" xsi:nil="true"/>
+    <Downloads xmlns="4873beb7-5857-4685-be1f-d57550cc96cc">0</Downloads>
+    <ArtSampleDocs xmlns="4873beb7-5857-4685-be1f-d57550cc96cc" xsi:nil="true"/>
+    <TrustLevel xmlns="4873beb7-5857-4685-be1f-d57550cc96cc">1 Microsoft Managed Content</TrustLevel>
+    <BlockPublish xmlns="4873beb7-5857-4685-be1f-d57550cc96cc">false</BlockPublish>
+    <TPLaunchHelpLinkType xmlns="4873beb7-5857-4685-be1f-d57550cc96cc">Template</TPLaunchHelpLinkType>
+    <LocalizationTagsTaxHTField0 xmlns="4873beb7-5857-4685-be1f-d57550cc96cc">
+      <Terms xmlns="http://schemas.microsoft.com/office/infopath/2007/PartnerControls"/>
+    </LocalizationTagsTaxHTField0>
+    <BusinessGroup xmlns="4873beb7-5857-4685-be1f-d57550cc96cc" xsi:nil="true"/>
+    <Providers xmlns="4873beb7-5857-4685-be1f-d57550cc96cc" xsi:nil="true"/>
+    <TemplateTemplateType xmlns="4873beb7-5857-4685-be1f-d57550cc96cc">Word Document Template</TemplateTemplateType>
+    <TimesCloned xmlns="4873beb7-5857-4685-be1f-d57550cc96cc" xsi:nil="true"/>
+    <TPAppVersion xmlns="4873beb7-5857-4685-be1f-d57550cc96cc" xsi:nil="true"/>
+    <VoteCount xmlns="4873beb7-5857-4685-be1f-d57550cc96cc" xsi:nil="true"/>
+    <AverageRating xmlns="4873beb7-5857-4685-be1f-d57550cc96cc" xsi:nil="true"/>
+    <FeatureTagsTaxHTField0 xmlns="4873beb7-5857-4685-be1f-d57550cc96cc">
+      <Terms xmlns="http://schemas.microsoft.com/office/infopath/2007/PartnerControls"/>
+    </FeatureTagsTaxHTField0>
+    <Provider xmlns="4873beb7-5857-4685-be1f-d57550cc96cc" xsi:nil="true"/>
+    <UACurrentWords xmlns="4873beb7-5857-4685-be1f-d57550cc96cc" xsi:nil="true"/>
+    <AssetId xmlns="4873beb7-5857-4685-be1f-d57550cc96cc">TP103749966</AssetId>
+    <TPClientViewer xmlns="4873beb7-5857-4685-be1f-d57550cc96cc" xsi:nil="true"/>
+    <DSATActionTaken xmlns="4873beb7-5857-4685-be1f-d57550cc96cc" xsi:nil="true"/>
+    <APEditor xmlns="4873beb7-5857-4685-be1f-d57550cc96cc">
+      <UserInfo>
+        <DisplayName/>
+        <AccountId xsi:nil="true"/>
+        <AccountType/>
+      </UserInfo>
+    </APEditor>
+    <TPInstallLocation xmlns="4873beb7-5857-4685-be1f-d57550cc96cc" xsi:nil="true"/>
+    <OOCacheId xmlns="4873beb7-5857-4685-be1f-d57550cc96cc" xsi:nil="true"/>
+    <IsDeleted xmlns="4873beb7-5857-4685-be1f-d57550cc96cc">false</IsDeleted>
+    <PublishTargets xmlns="4873beb7-5857-4685-be1f-d57550cc96cc">OfficeOnlineVNext</PublishTargets>
+    <ApprovalLog xmlns="4873beb7-5857-4685-be1f-d57550cc96cc" xsi:nil="true"/>
+    <BugNumber xmlns="4873beb7-5857-4685-be1f-d57550cc96cc" xsi:nil="true"/>
+    <CrawlForDependencies xmlns="4873beb7-5857-4685-be1f-d57550cc96cc">false</CrawlForDependencies>
+    <InternalTagsTaxHTField0 xmlns="4873beb7-5857-4685-be1f-d57550cc96cc">
+      <Terms xmlns="http://schemas.microsoft.com/office/infopath/2007/PartnerControls"/>
+    </InternalTagsTaxHTField0>
+    <LastHandOff xmlns="4873beb7-5857-4685-be1f-d57550cc96cc" xsi:nil="true"/>
+    <Milestone xmlns="4873beb7-5857-4685-be1f-d57550cc96cc" xsi:nil="true"/>
+    <OriginalRelease xmlns="4873beb7-5857-4685-be1f-d57550cc96cc">15</OriginalRelease>
+    <RecommendationsModifier xmlns="4873beb7-5857-4685-be1f-d57550cc96cc" xsi:nil="true"/>
+    <ScenarioTagsTaxHTField0 xmlns="4873beb7-5857-4685-be1f-d57550cc96cc">
+      <Terms xmlns="http://schemas.microsoft.com/office/infopath/2007/PartnerControls"/>
+    </ScenarioTagsTaxHTField0>
+    <UANotes xmlns="4873beb7-5857-4685-be1f-d57550cc96cc" xsi:nil="true"/>
+  </documentManagement>
+</p:properties>
+</file>
+
+<file path=customXml/item2.xml><?xml version="1.0" encoding="utf-8"?>
 <ct:contentTypeSchema xmlns:ct="http://schemas.microsoft.com/office/2006/metadata/contentType" xmlns:ma="http://schemas.microsoft.com/office/2006/metadata/properties/metaAttributes" ct:_="" ma:_="" ma:contentTypeName="TemplateFile" ma:contentTypeID="0x0101006EDDDB5EE6D98C44930B742096920B300400F5B6D36B3EF94B4E9A635CDF2A18F5B8" ma:contentTypeVersion="72" ma:contentTypeDescription="Create a new document." ma:contentTypeScope="" ma:versionID="a23e56308344d904b51738559c3d67c9">
   <xsd:schema xmlns:xsd="http://www.w3.org/2001/XMLSchema" xmlns:xs="http://www.w3.org/2001/XMLSchema" xmlns:p="http://schemas.microsoft.com/office/2006/metadata/properties" xmlns:ns2="4873beb7-5857-4685-be1f-d57550cc96cc" targetNamespace="http://schemas.microsoft.com/office/2006/metadata/properties" ma:root="true" ma:fieldsID="cd0908cc4600e77bf5da051303e00c8d" ns2:_="">
     <xsd:import namespace="4873beb7-5857-4685-be1f-d57550cc96cc"/>
@@ -6040,132 +7344,6 @@
 </ct:contentTypeSchema>
 </file>
 
-<file path=customXml/item2.xml><?xml version="1.0" encoding="utf-8"?>
-<p:properties xmlns:p="http://schemas.microsoft.com/office/2006/metadata/properties" xmlns:xsi="http://www.w3.org/2001/XMLSchema-instance" xmlns:pc="http://schemas.microsoft.com/office/infopath/2007/PartnerControls">
-  <documentManagement>
-    <APDescription xmlns="4873beb7-5857-4685-be1f-d57550cc96cc" xsi:nil="true"/>
-    <AssetExpire xmlns="4873beb7-5857-4685-be1f-d57550cc96cc">2029-01-01T08:00:00+00:00</AssetExpire>
-    <CampaignTagsTaxHTField0 xmlns="4873beb7-5857-4685-be1f-d57550cc96cc">
-      <Terms xmlns="http://schemas.microsoft.com/office/infopath/2007/PartnerControls"/>
-    </CampaignTagsTaxHTField0>
-    <IntlLangReviewDate xmlns="4873beb7-5857-4685-be1f-d57550cc96cc" xsi:nil="true"/>
-    <TPFriendlyName xmlns="4873beb7-5857-4685-be1f-d57550cc96cc" xsi:nil="true"/>
-    <IntlLangReview xmlns="4873beb7-5857-4685-be1f-d57550cc96cc">false</IntlLangReview>
-    <LocLastLocAttemptVersionLookup xmlns="4873beb7-5857-4685-be1f-d57550cc96cc">864570</LocLastLocAttemptVersionLookup>
-    <PolicheckWords xmlns="4873beb7-5857-4685-be1f-d57550cc96cc" xsi:nil="true"/>
-    <SubmitterId xmlns="4873beb7-5857-4685-be1f-d57550cc96cc" xsi:nil="true"/>
-    <AcquiredFrom xmlns="4873beb7-5857-4685-be1f-d57550cc96cc">Internal MS</AcquiredFrom>
-    <EditorialStatus xmlns="4873beb7-5857-4685-be1f-d57550cc96cc">Complete</EditorialStatus>
-    <Markets xmlns="4873beb7-5857-4685-be1f-d57550cc96cc"/>
-    <OriginAsset xmlns="4873beb7-5857-4685-be1f-d57550cc96cc" xsi:nil="true"/>
-    <AssetStart xmlns="4873beb7-5857-4685-be1f-d57550cc96cc">2012-11-01T04:53:00+00:00</AssetStart>
-    <FriendlyTitle xmlns="4873beb7-5857-4685-be1f-d57550cc96cc" xsi:nil="true"/>
-    <MarketSpecific xmlns="4873beb7-5857-4685-be1f-d57550cc96cc">false</MarketSpecific>
-    <TPNamespace xmlns="4873beb7-5857-4685-be1f-d57550cc96cc" xsi:nil="true"/>
-    <PublishStatusLookup xmlns="4873beb7-5857-4685-be1f-d57550cc96cc">
-      <Value>1655138</Value>
-    </PublishStatusLookup>
-    <APAuthor xmlns="4873beb7-5857-4685-be1f-d57550cc96cc">
-      <UserInfo>
-        <DisplayName>MIDDLEEAST\v-keerth</DisplayName>
-        <AccountId>2799</AccountId>
-        <AccountType/>
-      </UserInfo>
-    </APAuthor>
-    <TPCommandLine xmlns="4873beb7-5857-4685-be1f-d57550cc96cc" xsi:nil="true"/>
-    <IntlLangReviewer xmlns="4873beb7-5857-4685-be1f-d57550cc96cc" xsi:nil="true"/>
-    <OpenTemplate xmlns="4873beb7-5857-4685-be1f-d57550cc96cc">true</OpenTemplate>
-    <CSXSubmissionDate xmlns="4873beb7-5857-4685-be1f-d57550cc96cc" xsi:nil="true"/>
-    <TaxCatchAll xmlns="4873beb7-5857-4685-be1f-d57550cc96cc"/>
-    <Manager xmlns="4873beb7-5857-4685-be1f-d57550cc96cc" xsi:nil="true"/>
-    <NumericId xmlns="4873beb7-5857-4685-be1f-d57550cc96cc" xsi:nil="true"/>
-    <ParentAssetId xmlns="4873beb7-5857-4685-be1f-d57550cc96cc" xsi:nil="true"/>
-    <OriginalSourceMarket xmlns="4873beb7-5857-4685-be1f-d57550cc96cc" xsi:nil="true"/>
-    <ApprovalStatus xmlns="4873beb7-5857-4685-be1f-d57550cc96cc">InProgress</ApprovalStatus>
-    <TPComponent xmlns="4873beb7-5857-4685-be1f-d57550cc96cc" xsi:nil="true"/>
-    <EditorialTags xmlns="4873beb7-5857-4685-be1f-d57550cc96cc" xsi:nil="true"/>
-    <TPExecutable xmlns="4873beb7-5857-4685-be1f-d57550cc96cc" xsi:nil="true"/>
-    <TPLaunchHelpLink xmlns="4873beb7-5857-4685-be1f-d57550cc96cc" xsi:nil="true"/>
-    <LocComments xmlns="4873beb7-5857-4685-be1f-d57550cc96cc" xsi:nil="true"/>
-    <LocRecommendedHandoff xmlns="4873beb7-5857-4685-be1f-d57550cc96cc" xsi:nil="true"/>
-    <SourceTitle xmlns="4873beb7-5857-4685-be1f-d57550cc96cc" xsi:nil="true"/>
-    <CSXUpdate xmlns="4873beb7-5857-4685-be1f-d57550cc96cc">false</CSXUpdate>
-    <IntlLocPriority xmlns="4873beb7-5857-4685-be1f-d57550cc96cc" xsi:nil="true"/>
-    <UAProjectedTotalWords xmlns="4873beb7-5857-4685-be1f-d57550cc96cc" xsi:nil="true"/>
-    <AssetType xmlns="4873beb7-5857-4685-be1f-d57550cc96cc">TP</AssetType>
-    <MachineTranslated xmlns="4873beb7-5857-4685-be1f-d57550cc96cc">false</MachineTranslated>
-    <OutputCachingOn xmlns="4873beb7-5857-4685-be1f-d57550cc96cc">false</OutputCachingOn>
-    <TemplateStatus xmlns="4873beb7-5857-4685-be1f-d57550cc96cc">Complete</TemplateStatus>
-    <IsSearchable xmlns="4873beb7-5857-4685-be1f-d57550cc96cc">true</IsSearchable>
-    <ContentItem xmlns="4873beb7-5857-4685-be1f-d57550cc96cc" xsi:nil="true"/>
-    <HandoffToMSDN xmlns="4873beb7-5857-4685-be1f-d57550cc96cc" xsi:nil="true"/>
-    <ShowIn xmlns="4873beb7-5857-4685-be1f-d57550cc96cc">Show everywhere</ShowIn>
-    <ThumbnailAssetId xmlns="4873beb7-5857-4685-be1f-d57550cc96cc" xsi:nil="true"/>
-    <UALocComments xmlns="4873beb7-5857-4685-be1f-d57550cc96cc" xsi:nil="true"/>
-    <UALocRecommendation xmlns="4873beb7-5857-4685-be1f-d57550cc96cc">Localize</UALocRecommendation>
-    <LastModifiedDateTime xmlns="4873beb7-5857-4685-be1f-d57550cc96cc" xsi:nil="true"/>
-    <LegacyData xmlns="4873beb7-5857-4685-be1f-d57550cc96cc" xsi:nil="true"/>
-    <LocManualTestRequired xmlns="4873beb7-5857-4685-be1f-d57550cc96cc">false</LocManualTestRequired>
-    <LocMarketGroupTiers2 xmlns="4873beb7-5857-4685-be1f-d57550cc96cc" xsi:nil="true"/>
-    <ClipArtFilename xmlns="4873beb7-5857-4685-be1f-d57550cc96cc" xsi:nil="true"/>
-    <TPApplication xmlns="4873beb7-5857-4685-be1f-d57550cc96cc" xsi:nil="true"/>
-    <CSXHash xmlns="4873beb7-5857-4685-be1f-d57550cc96cc" xsi:nil="true"/>
-    <DirectSourceMarket xmlns="4873beb7-5857-4685-be1f-d57550cc96cc" xsi:nil="true"/>
-    <PrimaryImageGen xmlns="4873beb7-5857-4685-be1f-d57550cc96cc">true</PrimaryImageGen>
-    <PlannedPubDate xmlns="4873beb7-5857-4685-be1f-d57550cc96cc" xsi:nil="true"/>
-    <CSXSubmissionMarket xmlns="4873beb7-5857-4685-be1f-d57550cc96cc" xsi:nil="true"/>
-    <Downloads xmlns="4873beb7-5857-4685-be1f-d57550cc96cc">0</Downloads>
-    <ArtSampleDocs xmlns="4873beb7-5857-4685-be1f-d57550cc96cc" xsi:nil="true"/>
-    <TrustLevel xmlns="4873beb7-5857-4685-be1f-d57550cc96cc">1 Microsoft Managed Content</TrustLevel>
-    <BlockPublish xmlns="4873beb7-5857-4685-be1f-d57550cc96cc">false</BlockPublish>
-    <TPLaunchHelpLinkType xmlns="4873beb7-5857-4685-be1f-d57550cc96cc">Template</TPLaunchHelpLinkType>
-    <LocalizationTagsTaxHTField0 xmlns="4873beb7-5857-4685-be1f-d57550cc96cc">
-      <Terms xmlns="http://schemas.microsoft.com/office/infopath/2007/PartnerControls"/>
-    </LocalizationTagsTaxHTField0>
-    <BusinessGroup xmlns="4873beb7-5857-4685-be1f-d57550cc96cc" xsi:nil="true"/>
-    <Providers xmlns="4873beb7-5857-4685-be1f-d57550cc96cc" xsi:nil="true"/>
-    <TemplateTemplateType xmlns="4873beb7-5857-4685-be1f-d57550cc96cc">Word Document Template</TemplateTemplateType>
-    <TimesCloned xmlns="4873beb7-5857-4685-be1f-d57550cc96cc" xsi:nil="true"/>
-    <TPAppVersion xmlns="4873beb7-5857-4685-be1f-d57550cc96cc" xsi:nil="true"/>
-    <VoteCount xmlns="4873beb7-5857-4685-be1f-d57550cc96cc" xsi:nil="true"/>
-    <AverageRating xmlns="4873beb7-5857-4685-be1f-d57550cc96cc" xsi:nil="true"/>
-    <FeatureTagsTaxHTField0 xmlns="4873beb7-5857-4685-be1f-d57550cc96cc">
-      <Terms xmlns="http://schemas.microsoft.com/office/infopath/2007/PartnerControls"/>
-    </FeatureTagsTaxHTField0>
-    <Provider xmlns="4873beb7-5857-4685-be1f-d57550cc96cc" xsi:nil="true"/>
-    <UACurrentWords xmlns="4873beb7-5857-4685-be1f-d57550cc96cc" xsi:nil="true"/>
-    <AssetId xmlns="4873beb7-5857-4685-be1f-d57550cc96cc">TP103749966</AssetId>
-    <TPClientViewer xmlns="4873beb7-5857-4685-be1f-d57550cc96cc" xsi:nil="true"/>
-    <DSATActionTaken xmlns="4873beb7-5857-4685-be1f-d57550cc96cc" xsi:nil="true"/>
-    <APEditor xmlns="4873beb7-5857-4685-be1f-d57550cc96cc">
-      <UserInfo>
-        <DisplayName/>
-        <AccountId xsi:nil="true"/>
-        <AccountType/>
-      </UserInfo>
-    </APEditor>
-    <TPInstallLocation xmlns="4873beb7-5857-4685-be1f-d57550cc96cc" xsi:nil="true"/>
-    <OOCacheId xmlns="4873beb7-5857-4685-be1f-d57550cc96cc" xsi:nil="true"/>
-    <IsDeleted xmlns="4873beb7-5857-4685-be1f-d57550cc96cc">false</IsDeleted>
-    <PublishTargets xmlns="4873beb7-5857-4685-be1f-d57550cc96cc">OfficeOnlineVNext</PublishTargets>
-    <ApprovalLog xmlns="4873beb7-5857-4685-be1f-d57550cc96cc" xsi:nil="true"/>
-    <BugNumber xmlns="4873beb7-5857-4685-be1f-d57550cc96cc" xsi:nil="true"/>
-    <CrawlForDependencies xmlns="4873beb7-5857-4685-be1f-d57550cc96cc">false</CrawlForDependencies>
-    <InternalTagsTaxHTField0 xmlns="4873beb7-5857-4685-be1f-d57550cc96cc">
-      <Terms xmlns="http://schemas.microsoft.com/office/infopath/2007/PartnerControls"/>
-    </InternalTagsTaxHTField0>
-    <LastHandOff xmlns="4873beb7-5857-4685-be1f-d57550cc96cc" xsi:nil="true"/>
-    <Milestone xmlns="4873beb7-5857-4685-be1f-d57550cc96cc" xsi:nil="true"/>
-    <OriginalRelease xmlns="4873beb7-5857-4685-be1f-d57550cc96cc">15</OriginalRelease>
-    <RecommendationsModifier xmlns="4873beb7-5857-4685-be1f-d57550cc96cc" xsi:nil="true"/>
-    <ScenarioTagsTaxHTField0 xmlns="4873beb7-5857-4685-be1f-d57550cc96cc">
-      <Terms xmlns="http://schemas.microsoft.com/office/infopath/2007/PartnerControls"/>
-    </ScenarioTagsTaxHTField0>
-    <UANotes xmlns="4873beb7-5857-4685-be1f-d57550cc96cc" xsi:nil="true"/>
-  </documentManagement>
-</p:properties>
-</file>
-
 <file path=customXml/item3.xml><?xml version="1.0" encoding="utf-8"?>
 <?mso-contentType ?>
 <FormTemplates xmlns="http://schemas.microsoft.com/sharepoint/v3/contenttype/forms">
@@ -6229,6 +7407,16 @@
 </file>
 
 <file path=customXml/itemProps1.xml><?xml version="1.0" encoding="utf-8"?>
+<ds:datastoreItem xmlns:ds="http://schemas.openxmlformats.org/officeDocument/2006/customXml" ds:itemID="{83AE4ADC-D632-40A7-A0C1-0481BB069C4F}">
+  <ds:schemaRefs>
+    <ds:schemaRef ds:uri="http://schemas.microsoft.com/office/2006/metadata/properties"/>
+    <ds:schemaRef ds:uri="http://schemas.microsoft.com/office/infopath/2007/PartnerControls"/>
+    <ds:schemaRef ds:uri="4873beb7-5857-4685-be1f-d57550cc96cc"/>
+  </ds:schemaRefs>
+</ds:datastoreItem>
+</file>
+
+<file path=customXml/itemProps2.xml><?xml version="1.0" encoding="utf-8"?>
 <ds:datastoreItem xmlns:ds="http://schemas.openxmlformats.org/officeDocument/2006/customXml" ds:itemID="{88FF2527-3592-4DBF-9FD9-FEA06E5BF9A7}">
   <ds:schemaRefs>
     <ds:schemaRef ds:uri="http://schemas.microsoft.com/office/2006/metadata/contentType"/>
@@ -6246,16 +7434,6 @@
 </ds:datastoreItem>
 </file>
 
-<file path=customXml/itemProps2.xml><?xml version="1.0" encoding="utf-8"?>
-<ds:datastoreItem xmlns:ds="http://schemas.openxmlformats.org/officeDocument/2006/customXml" ds:itemID="{83AE4ADC-D632-40A7-A0C1-0481BB069C4F}">
-  <ds:schemaRefs>
-    <ds:schemaRef ds:uri="http://schemas.microsoft.com/office/2006/metadata/properties"/>
-    <ds:schemaRef ds:uri="http://schemas.microsoft.com/office/infopath/2007/PartnerControls"/>
-    <ds:schemaRef ds:uri="4873beb7-5857-4685-be1f-d57550cc96cc"/>
-  </ds:schemaRefs>
-</ds:datastoreItem>
-</file>
-
 <file path=customXml/itemProps3.xml><?xml version="1.0" encoding="utf-8"?>
 <ds:datastoreItem xmlns:ds="http://schemas.openxmlformats.org/officeDocument/2006/customXml" ds:itemID="{FF740C13-C6A2-43D3-86C5-4CBB969C2CB1}">
   <ds:schemaRefs>
@@ -6265,7 +7443,7 @@
 </file>
 
 <file path=customXml/itemProps4.xml><?xml version="1.0" encoding="utf-8"?>
-<ds:datastoreItem xmlns:ds="http://schemas.openxmlformats.org/officeDocument/2006/customXml" ds:itemID="{3FD1CA03-5FFE-47A2-97FD-DA3499F94918}">
+<ds:datastoreItem xmlns:ds="http://schemas.openxmlformats.org/officeDocument/2006/customXml" ds:itemID="{9BE7E960-0BE8-40D4-B1B5-3445265C57C5}">
   <ds:schemaRefs>
     <ds:schemaRef ds:uri="http://schemas.openxmlformats.org/officeDocument/2006/bibliography"/>
   </ds:schemaRefs>

</xml_diff>